<commit_message>
LAB 5 change 2
</commit_message>
<xml_diff>
--- a/Лаба 4/Отчёт/ОР_Lab4.docx
+++ b/Лаба 4/Отчёт/ОР_Lab4.docx
@@ -79,7 +79,7 @@
                           <a:blip r:embed="rId8" cstate="print">
                             <a:extLst>
                               <a:ext uri="{28A0092B-C50C-407E-A947-70E740481C1C}">
-                                <a14:useLocalDpi xmlns:a14="http://schemas.microsoft.com/office/drawing/2010/main" xmlns:wps="http://schemas.microsoft.com/office/word/2010/wordprocessingShape" xmlns:wpi="http://schemas.microsoft.com/office/word/2010/wordprocessingInk" xmlns:wpg="http://schemas.microsoft.com/office/word/2010/wordprocessingGroup" xmlns:w16se="http://schemas.microsoft.com/office/word/2015/wordml/symex" xmlns:w16sdtdh="http://schemas.microsoft.com/office/word/2020/wordml/sdtdatahash" xmlns:w16="http://schemas.microsoft.com/office/word/2018/wordml" xmlns:w16cid="http://schemas.microsoft.com/office/word/2016/wordml/cid" xmlns:w16cex="http://schemas.microsoft.com/office/word/2018/wordml/cex" xmlns:w15="http://schemas.microsoft.com/office/word/2012/wordml" xmlns:w14="http://schemas.microsoft.com/office/word/2010/wordml" xmlns:w="http://schemas.openxmlformats.org/wordprocessingml/2006/main" xmlns:w10="urn:schemas-microsoft-com:office:word" xmlns:wp14="http://schemas.microsoft.com/office/word/2010/wordprocessingDrawing" xmlns:v="urn:schemas-microsoft-com:vml" xmlns:oel="http://schemas.microsoft.com/office/2019/extlst" xmlns:o="urn:schemas-microsoft-com:office:office" xmlns:am3d="http://schemas.microsoft.com/office/drawing/2017/model3d" xmlns:aink="http://schemas.microsoft.com/office/drawing/2016/ink" xmlns:mc="http://schemas.openxmlformats.org/markup-compatibility/2006" xmlns:cx8="http://schemas.microsoft.com/office/drawing/2016/5/14/chartex" xmlns:cx7="http://schemas.microsoft.com/office/drawing/2016/5/13/chartex" xmlns:cx6="http://schemas.microsoft.com/office/drawing/2016/5/12/chartex" xmlns:cx5="http://schemas.microsoft.com/office/drawing/2016/5/11/chartex" xmlns:cx4="http://schemas.microsoft.com/office/drawing/2016/5/10/chartex" xmlns:cx3="http://schemas.microsoft.com/office/drawing/2016/5/9/chartex" xmlns:cx2="http://schemas.microsoft.com/office/drawing/2015/10/21/chartex" xmlns:cx1="http://schemas.microsoft.com/office/drawing/2015/9/8/chartex" xmlns:cx="http://schemas.microsoft.com/office/drawing/2014/chartex" xmlns:wpc="http://schemas.microsoft.com/office/word/2010/wordprocessingCanvas" xmlns="" val="0"/>
+                                <a14:useLocalDpi xmlns="" xmlns:wpc="http://schemas.microsoft.com/office/word/2010/wordprocessingCanvas" xmlns:cx="http://schemas.microsoft.com/office/drawing/2014/chartex" xmlns:cx1="http://schemas.microsoft.com/office/drawing/2015/9/8/chartex" xmlns:cx2="http://schemas.microsoft.com/office/drawing/2015/10/21/chartex" xmlns:cx3="http://schemas.microsoft.com/office/drawing/2016/5/9/chartex" xmlns:cx4="http://schemas.microsoft.com/office/drawing/2016/5/10/chartex" xmlns:cx5="http://schemas.microsoft.com/office/drawing/2016/5/11/chartex" xmlns:cx6="http://schemas.microsoft.com/office/drawing/2016/5/12/chartex" xmlns:cx7="http://schemas.microsoft.com/office/drawing/2016/5/13/chartex" xmlns:cx8="http://schemas.microsoft.com/office/drawing/2016/5/14/chartex" xmlns:mc="http://schemas.openxmlformats.org/markup-compatibility/2006" xmlns:aink="http://schemas.microsoft.com/office/drawing/2016/ink" xmlns:am3d="http://schemas.microsoft.com/office/drawing/2017/model3d" xmlns:o="urn:schemas-microsoft-com:office:office" xmlns:oel="http://schemas.microsoft.com/office/2019/extlst" xmlns:v="urn:schemas-microsoft-com:vml" xmlns:wp14="http://schemas.microsoft.com/office/word/2010/wordprocessingDrawing" xmlns:w10="urn:schemas-microsoft-com:office:word" xmlns:w="http://schemas.openxmlformats.org/wordprocessingml/2006/main" xmlns:w14="http://schemas.microsoft.com/office/word/2010/wordml" xmlns:w15="http://schemas.microsoft.com/office/word/2012/wordml" xmlns:w16cex="http://schemas.microsoft.com/office/word/2018/wordml/cex" xmlns:w16cid="http://schemas.microsoft.com/office/word/2016/wordml/cid" xmlns:w16="http://schemas.microsoft.com/office/word/2018/wordml" xmlns:w16sdtdh="http://schemas.microsoft.com/office/word/2020/wordml/sdtdatahash" xmlns:w16se="http://schemas.microsoft.com/office/word/2015/wordml/symex" xmlns:wpg="http://schemas.microsoft.com/office/word/2010/wordprocessingGroup" xmlns:wpi="http://schemas.microsoft.com/office/word/2010/wordprocessingInk" xmlns:wps="http://schemas.microsoft.com/office/word/2010/wordprocessingShape" xmlns:a14="http://schemas.microsoft.com/office/drawing/2010/main" val="0"/>
                               </a:ext>
                             </a:extLst>
                           </a:blip>
@@ -229,7 +229,7 @@
                           <a:blip r:embed="rId10">
                             <a:extLst>
                               <a:ext uri="{28A0092B-C50C-407E-A947-70E740481C1C}">
-                                <a14:useLocalDpi xmlns:a14="http://schemas.microsoft.com/office/drawing/2010/main" xmlns:wps="http://schemas.microsoft.com/office/word/2010/wordprocessingShape" xmlns:wpi="http://schemas.microsoft.com/office/word/2010/wordprocessingInk" xmlns:wpg="http://schemas.microsoft.com/office/word/2010/wordprocessingGroup" xmlns:w16se="http://schemas.microsoft.com/office/word/2015/wordml/symex" xmlns:w16sdtdh="http://schemas.microsoft.com/office/word/2020/wordml/sdtdatahash" xmlns:w16="http://schemas.microsoft.com/office/word/2018/wordml" xmlns:w16cid="http://schemas.microsoft.com/office/word/2016/wordml/cid" xmlns:w16cex="http://schemas.microsoft.com/office/word/2018/wordml/cex" xmlns:w15="http://schemas.microsoft.com/office/word/2012/wordml" xmlns:w14="http://schemas.microsoft.com/office/word/2010/wordml" xmlns:w="http://schemas.openxmlformats.org/wordprocessingml/2006/main" xmlns:w10="urn:schemas-microsoft-com:office:word" xmlns:wp14="http://schemas.microsoft.com/office/word/2010/wordprocessingDrawing" xmlns:v="urn:schemas-microsoft-com:vml" xmlns:oel="http://schemas.microsoft.com/office/2019/extlst" xmlns:o="urn:schemas-microsoft-com:office:office" xmlns:am3d="http://schemas.microsoft.com/office/drawing/2017/model3d" xmlns:aink="http://schemas.microsoft.com/office/drawing/2016/ink" xmlns:mc="http://schemas.openxmlformats.org/markup-compatibility/2006" xmlns:cx8="http://schemas.microsoft.com/office/drawing/2016/5/14/chartex" xmlns:cx7="http://schemas.microsoft.com/office/drawing/2016/5/13/chartex" xmlns:cx6="http://schemas.microsoft.com/office/drawing/2016/5/12/chartex" xmlns:cx5="http://schemas.microsoft.com/office/drawing/2016/5/11/chartex" xmlns:cx4="http://schemas.microsoft.com/office/drawing/2016/5/10/chartex" xmlns:cx3="http://schemas.microsoft.com/office/drawing/2016/5/9/chartex" xmlns:cx2="http://schemas.microsoft.com/office/drawing/2015/10/21/chartex" xmlns:cx1="http://schemas.microsoft.com/office/drawing/2015/9/8/chartex" xmlns:cx="http://schemas.microsoft.com/office/drawing/2014/chartex" xmlns:wpc="http://schemas.microsoft.com/office/word/2010/wordprocessingCanvas" xmlns="" val="0"/>
+                                <a14:useLocalDpi xmlns="" xmlns:wpc="http://schemas.microsoft.com/office/word/2010/wordprocessingCanvas" xmlns:cx="http://schemas.microsoft.com/office/drawing/2014/chartex" xmlns:cx1="http://schemas.microsoft.com/office/drawing/2015/9/8/chartex" xmlns:cx2="http://schemas.microsoft.com/office/drawing/2015/10/21/chartex" xmlns:cx3="http://schemas.microsoft.com/office/drawing/2016/5/9/chartex" xmlns:cx4="http://schemas.microsoft.com/office/drawing/2016/5/10/chartex" xmlns:cx5="http://schemas.microsoft.com/office/drawing/2016/5/11/chartex" xmlns:cx6="http://schemas.microsoft.com/office/drawing/2016/5/12/chartex" xmlns:cx7="http://schemas.microsoft.com/office/drawing/2016/5/13/chartex" xmlns:cx8="http://schemas.microsoft.com/office/drawing/2016/5/14/chartex" xmlns:mc="http://schemas.openxmlformats.org/markup-compatibility/2006" xmlns:aink="http://schemas.microsoft.com/office/drawing/2016/ink" xmlns:am3d="http://schemas.microsoft.com/office/drawing/2017/model3d" xmlns:o="urn:schemas-microsoft-com:office:office" xmlns:oel="http://schemas.microsoft.com/office/2019/extlst" xmlns:v="urn:schemas-microsoft-com:vml" xmlns:wp14="http://schemas.microsoft.com/office/word/2010/wordprocessingDrawing" xmlns:w10="urn:schemas-microsoft-com:office:word" xmlns:w="http://schemas.openxmlformats.org/wordprocessingml/2006/main" xmlns:w14="http://schemas.microsoft.com/office/word/2010/wordml" xmlns:w15="http://schemas.microsoft.com/office/word/2012/wordml" xmlns:w16cex="http://schemas.microsoft.com/office/word/2018/wordml/cex" xmlns:w16cid="http://schemas.microsoft.com/office/word/2016/wordml/cid" xmlns:w16="http://schemas.microsoft.com/office/word/2018/wordml" xmlns:w16sdtdh="http://schemas.microsoft.com/office/word/2020/wordml/sdtdatahash" xmlns:w16se="http://schemas.microsoft.com/office/word/2015/wordml/symex" xmlns:wpg="http://schemas.microsoft.com/office/word/2010/wordprocessingGroup" xmlns:wpi="http://schemas.microsoft.com/office/word/2010/wordprocessingInk" xmlns:wps="http://schemas.microsoft.com/office/word/2010/wordprocessingShape" xmlns:a14="http://schemas.microsoft.com/office/drawing/2010/main" val="0"/>
                               </a:ext>
                             </a:extLst>
                           </a:blip>
@@ -496,7 +496,7 @@
                           <a:blip r:embed="rId11">
                             <a:extLst>
                               <a:ext uri="{28A0092B-C50C-407E-A947-70E740481C1C}">
-                                <a14:useLocalDpi xmlns:a14="http://schemas.microsoft.com/office/drawing/2010/main" xmlns:wps="http://schemas.microsoft.com/office/word/2010/wordprocessingShape" xmlns:wpi="http://schemas.microsoft.com/office/word/2010/wordprocessingInk" xmlns:wpg="http://schemas.microsoft.com/office/word/2010/wordprocessingGroup" xmlns:w16se="http://schemas.microsoft.com/office/word/2015/wordml/symex" xmlns:w16sdtdh="http://schemas.microsoft.com/office/word/2020/wordml/sdtdatahash" xmlns:w16="http://schemas.microsoft.com/office/word/2018/wordml" xmlns:w16cid="http://schemas.microsoft.com/office/word/2016/wordml/cid" xmlns:w16cex="http://schemas.microsoft.com/office/word/2018/wordml/cex" xmlns:w15="http://schemas.microsoft.com/office/word/2012/wordml" xmlns:w14="http://schemas.microsoft.com/office/word/2010/wordml" xmlns:w="http://schemas.openxmlformats.org/wordprocessingml/2006/main" xmlns:w10="urn:schemas-microsoft-com:office:word" xmlns:wp14="http://schemas.microsoft.com/office/word/2010/wordprocessingDrawing" xmlns:v="urn:schemas-microsoft-com:vml" xmlns:oel="http://schemas.microsoft.com/office/2019/extlst" xmlns:o="urn:schemas-microsoft-com:office:office" xmlns:am3d="http://schemas.microsoft.com/office/drawing/2017/model3d" xmlns:aink="http://schemas.microsoft.com/office/drawing/2016/ink" xmlns:mc="http://schemas.openxmlformats.org/markup-compatibility/2006" xmlns:cx8="http://schemas.microsoft.com/office/drawing/2016/5/14/chartex" xmlns:cx7="http://schemas.microsoft.com/office/drawing/2016/5/13/chartex" xmlns:cx6="http://schemas.microsoft.com/office/drawing/2016/5/12/chartex" xmlns:cx5="http://schemas.microsoft.com/office/drawing/2016/5/11/chartex" xmlns:cx4="http://schemas.microsoft.com/office/drawing/2016/5/10/chartex" xmlns:cx3="http://schemas.microsoft.com/office/drawing/2016/5/9/chartex" xmlns:cx2="http://schemas.microsoft.com/office/drawing/2015/10/21/chartex" xmlns:cx1="http://schemas.microsoft.com/office/drawing/2015/9/8/chartex" xmlns:cx="http://schemas.microsoft.com/office/drawing/2014/chartex" xmlns:wpc="http://schemas.microsoft.com/office/word/2010/wordprocessingCanvas" xmlns="" val="0"/>
+                                <a14:useLocalDpi xmlns="" xmlns:wpc="http://schemas.microsoft.com/office/word/2010/wordprocessingCanvas" xmlns:cx="http://schemas.microsoft.com/office/drawing/2014/chartex" xmlns:cx1="http://schemas.microsoft.com/office/drawing/2015/9/8/chartex" xmlns:cx2="http://schemas.microsoft.com/office/drawing/2015/10/21/chartex" xmlns:cx3="http://schemas.microsoft.com/office/drawing/2016/5/9/chartex" xmlns:cx4="http://schemas.microsoft.com/office/drawing/2016/5/10/chartex" xmlns:cx5="http://schemas.microsoft.com/office/drawing/2016/5/11/chartex" xmlns:cx6="http://schemas.microsoft.com/office/drawing/2016/5/12/chartex" xmlns:cx7="http://schemas.microsoft.com/office/drawing/2016/5/13/chartex" xmlns:cx8="http://schemas.microsoft.com/office/drawing/2016/5/14/chartex" xmlns:mc="http://schemas.openxmlformats.org/markup-compatibility/2006" xmlns:aink="http://schemas.microsoft.com/office/drawing/2016/ink" xmlns:am3d="http://schemas.microsoft.com/office/drawing/2017/model3d" xmlns:o="urn:schemas-microsoft-com:office:office" xmlns:oel="http://schemas.microsoft.com/office/2019/extlst" xmlns:v="urn:schemas-microsoft-com:vml" xmlns:wp14="http://schemas.microsoft.com/office/word/2010/wordprocessingDrawing" xmlns:w10="urn:schemas-microsoft-com:office:word" xmlns:w="http://schemas.openxmlformats.org/wordprocessingml/2006/main" xmlns:w14="http://schemas.microsoft.com/office/word/2010/wordml" xmlns:w15="http://schemas.microsoft.com/office/word/2012/wordml" xmlns:w16cex="http://schemas.microsoft.com/office/word/2018/wordml/cex" xmlns:w16cid="http://schemas.microsoft.com/office/word/2016/wordml/cid" xmlns:w16="http://schemas.microsoft.com/office/word/2018/wordml" xmlns:w16sdtdh="http://schemas.microsoft.com/office/word/2020/wordml/sdtdatahash" xmlns:w16se="http://schemas.microsoft.com/office/word/2015/wordml/symex" xmlns:wpg="http://schemas.microsoft.com/office/word/2010/wordprocessingGroup" xmlns:wpi="http://schemas.microsoft.com/office/word/2010/wordprocessingInk" xmlns:wps="http://schemas.microsoft.com/office/word/2010/wordprocessingShape" xmlns:a14="http://schemas.microsoft.com/office/drawing/2010/main" val="0"/>
                               </a:ext>
                             </a:extLst>
                           </a:blip>
@@ -634,7 +634,7 @@
                     <v:shape id="_x0000_i1025" type="#_x0000_t75" style="width:15.9pt;height:18.4pt" o:ole="">
                       <v:imagedata r:id="rId12" o:title=""/>
                     </v:shape>
-                    <o:OLEObject Type="Embed" ProgID="Equation.DSMT4" ShapeID="_x0000_i1025" DrawAspect="Content" ObjectID="_1789317558" r:id="rId13"/>
+                    <o:OLEObject Type="Embed" ProgID="Equation.DSMT4" ShapeID="_x0000_i1025" DrawAspect="Content" ObjectID="_1790055773" r:id="rId13"/>
                   </w:object>
                 </w:r>
                 <w:r>
@@ -1500,23 +1500,7 @@
           <w:sz w:val="28"/>
           <w:szCs w:val="28"/>
         </w:rPr>
-        <w:t xml:space="preserve"> – проследить, как влияет выбор числа интервалов и способ разбиения области определения случайной величины на вид гистограммы, как о</w:t>
-      </w:r>
-      <w:r>
-        <w:rPr>
-          <w:rFonts w:ascii="Times New Roman" w:hAnsi="Times New Roman" w:cs="Times New Roman"/>
-          <w:sz w:val="28"/>
-          <w:szCs w:val="28"/>
-        </w:rPr>
-        <w:t>т</w:t>
-      </w:r>
-      <w:r>
-        <w:rPr>
-          <w:rFonts w:ascii="Times New Roman" w:hAnsi="Times New Roman" w:cs="Times New Roman"/>
-          <w:sz w:val="28"/>
-          <w:szCs w:val="28"/>
-        </w:rPr>
-        <w:t xml:space="preserve">ражаются эти факторы на мощности критерия </w:t>
+        <w:t xml:space="preserve"> – проследить, как влияет выбор числа интервалов и способ разбиения области определения случайной величины на вид гистограммы, как отражаются эти факторы на мощности критерия </w:t>
       </w:r>
       <w:r>
         <w:rPr>
@@ -1529,7 +1513,7 @@
           <v:shape id="_x0000_i1026" type="#_x0000_t75" style="width:15.9pt;height:18.4pt" o:ole="">
             <v:imagedata r:id="rId16" o:title=""/>
           </v:shape>
-          <o:OLEObject Type="Embed" ProgID="Equation.DSMT4" ShapeID="_x0000_i1026" DrawAspect="Content" ObjectID="_1789317559" r:id="rId17"/>
+          <o:OLEObject Type="Embed" ProgID="Equation.DSMT4" ShapeID="_x0000_i1026" DrawAspect="Content" ObjectID="_1790055774" r:id="rId17"/>
         </w:object>
       </w:r>
       <w:r>
@@ -1619,7 +1603,7 @@
           <v:shape id="_x0000_i1027" type="#_x0000_t75" style="width:45.2pt;height:14.25pt" o:ole="">
             <v:imagedata r:id="rId18" o:title=""/>
           </v:shape>
-          <o:OLEObject Type="Embed" ProgID="Equation.DSMT4" ShapeID="_x0000_i1027" DrawAspect="Content" ObjectID="_1789317560" r:id="rId19"/>
+          <o:OLEObject Type="Embed" ProgID="Equation.DSMT4" ShapeID="_x0000_i1027" DrawAspect="Content" ObjectID="_1790055775" r:id="rId19"/>
         </w:object>
       </w:r>
       <w:r>
@@ -1682,23 +1666,7 @@
           <w:sz w:val="28"/>
           <w:szCs w:val="28"/>
         </w:rPr>
-        <w:t>при равномерном группировании и числе интерв</w:t>
-      </w:r>
-      <w:r>
-        <w:rPr>
-          <w:rFonts w:ascii="Times New Roman" w:hAnsi="Times New Roman" w:cs="Times New Roman"/>
-          <w:sz w:val="28"/>
-          <w:szCs w:val="28"/>
-        </w:rPr>
-        <w:t>а</w:t>
-      </w:r>
-      <w:r>
-        <w:rPr>
-          <w:rFonts w:ascii="Times New Roman" w:hAnsi="Times New Roman" w:cs="Times New Roman"/>
-          <w:sz w:val="28"/>
-          <w:szCs w:val="28"/>
-        </w:rPr>
-        <w:t>лов</w:t>
+        <w:t>при равномерном группировании и числе интервалов</w:t>
       </w:r>
       <w:r>
         <w:rPr>
@@ -1719,7 +1687,7 @@
           <v:shape id="_x0000_i1028" type="#_x0000_t75" style="width:78.7pt;height:15.9pt" o:ole="">
             <v:imagedata r:id="rId20" o:title=""/>
           </v:shape>
-          <o:OLEObject Type="Embed" ProgID="Equation.DSMT4" ShapeID="_x0000_i1028" DrawAspect="Content" ObjectID="_1789317561" r:id="rId21"/>
+          <o:OLEObject Type="Embed" ProgID="Equation.DSMT4" ShapeID="_x0000_i1028" DrawAspect="Content" ObjectID="_1790055776" r:id="rId21"/>
         </w:object>
       </w:r>
     </w:p>
@@ -1760,7 +1728,7 @@
           <v:shape id="_x0000_i1029" type="#_x0000_t75" style="width:78.7pt;height:15.9pt" o:ole="">
             <v:imagedata r:id="rId20" o:title=""/>
           </v:shape>
-          <o:OLEObject Type="Embed" ProgID="Equation.DSMT4" ShapeID="_x0000_i1029" DrawAspect="Content" ObjectID="_1789317562" r:id="rId22"/>
+          <o:OLEObject Type="Embed" ProgID="Equation.DSMT4" ShapeID="_x0000_i1029" DrawAspect="Content" ObjectID="_1790055777" r:id="rId22"/>
         </w:object>
       </w:r>
     </w:p>
@@ -1801,7 +1769,7 @@
           <v:shape id="_x0000_i1030" type="#_x0000_t75" style="width:78.7pt;height:15.9pt" o:ole="">
             <v:imagedata r:id="rId20" o:title=""/>
           </v:shape>
-          <o:OLEObject Type="Embed" ProgID="Equation.DSMT4" ShapeID="_x0000_i1030" DrawAspect="Content" ObjectID="_1789317563" r:id="rId23"/>
+          <o:OLEObject Type="Embed" ProgID="Equation.DSMT4" ShapeID="_x0000_i1030" DrawAspect="Content" ObjectID="_1790055778" r:id="rId23"/>
         </w:object>
       </w:r>
     </w:p>
@@ -1858,7 +1826,7 @@
           <v:shape id="_x0000_i1031" type="#_x0000_t75" style="width:67.8pt;height:15.9pt" o:ole="">
             <v:imagedata r:id="rId24" o:title=""/>
           </v:shape>
-          <o:OLEObject Type="Embed" ProgID="Equation.DSMT4" ShapeID="_x0000_i1031" DrawAspect="Content" ObjectID="_1789317564" r:id="rId25"/>
+          <o:OLEObject Type="Embed" ProgID="Equation.DSMT4" ShapeID="_x0000_i1031" DrawAspect="Content" ObjectID="_1790055779" r:id="rId25"/>
         </w:object>
       </w:r>
     </w:p>
@@ -1907,7 +1875,7 @@
           <v:shape id="_x0000_i1032" type="#_x0000_t75" style="width:15.9pt;height:18.4pt" o:ole="">
             <v:imagedata r:id="rId16" o:title=""/>
           </v:shape>
-          <o:OLEObject Type="Embed" ProgID="Equation.DSMT4" ShapeID="_x0000_i1032" DrawAspect="Content" ObjectID="_1789317565" r:id="rId26"/>
+          <o:OLEObject Type="Embed" ProgID="Equation.DSMT4" ShapeID="_x0000_i1032" DrawAspect="Content" ObjectID="_1790055780" r:id="rId26"/>
         </w:object>
       </w:r>
       <w:r>
@@ -1970,7 +1938,7 @@
           <v:shape id="_x0000_i1033" type="#_x0000_t75" style="width:66.15pt;height:14.25pt" o:ole="">
             <v:imagedata r:id="rId27" o:title=""/>
           </v:shape>
-          <o:OLEObject Type="Embed" ProgID="Equation.DSMT4" ShapeID="_x0000_i1033" DrawAspect="Content" ObjectID="_1789317566" r:id="rId28"/>
+          <o:OLEObject Type="Embed" ProgID="Equation.DSMT4" ShapeID="_x0000_i1033" DrawAspect="Content" ObjectID="_1790055781" r:id="rId28"/>
         </w:object>
       </w:r>
     </w:p>
@@ -2085,7 +2053,6 @@
           <w:rFonts w:ascii="Times New Roman" w:hAnsi="Times New Roman" w:cs="Times New Roman"/>
           <w:sz w:val="28"/>
           <w:szCs w:val="28"/>
-          <w:lang w:val="en-US"/>
         </w:rPr>
         <w:t xml:space="preserve">Сформировать таблицу мощностей. Сделать выводы. </w:t>
       </w:r>
@@ -2287,7 +2254,6 @@
           <w:rFonts w:ascii="Times New Roman" w:hAnsi="Times New Roman" w:cs="Times New Roman"/>
           <w:sz w:val="28"/>
           <w:szCs w:val="28"/>
-          <w:lang w:val="en-US"/>
         </w:rPr>
       </w:pPr>
       <w:r>
@@ -2392,7 +2358,7 @@
           <v:shape id="_x0000_i1034" type="#_x0000_t75" style="width:45.2pt;height:14.25pt" o:ole="">
             <v:imagedata r:id="rId29" o:title=""/>
           </v:shape>
-          <o:OLEObject Type="Embed" ProgID="Equation.DSMT4" ShapeID="_x0000_i1034" DrawAspect="Content" ObjectID="_1789317567" r:id="rId30"/>
+          <o:OLEObject Type="Embed" ProgID="Equation.DSMT4" ShapeID="_x0000_i1034" DrawAspect="Content" ObjectID="_1790055782" r:id="rId30"/>
         </w:object>
       </w:r>
       <w:r>
@@ -2442,7 +2408,6 @@
           <w:i/>
           <w:sz w:val="28"/>
           <w:szCs w:val="28"/>
-          <w:lang w:val="en-US"/>
         </w:rPr>
       </w:pPr>
       <w:r>
@@ -2765,15 +2730,7 @@
           <w:sz w:val="28"/>
           <w:szCs w:val="28"/>
         </w:rPr>
-        <w:t xml:space="preserve"> при числе интерв</w:t>
-      </w:r>
-      <w:r>
-        <w:rPr>
-          <w:rFonts w:ascii="Times New Roman" w:hAnsi="Times New Roman" w:cs="Times New Roman"/>
-          <w:sz w:val="28"/>
-          <w:szCs w:val="28"/>
-        </w:rPr>
-        <w:t>а</w:t>
+        <w:t xml:space="preserve"> при числе интерва</w:t>
       </w:r>
       <w:r>
         <w:rPr>
@@ -2794,7 +2751,7 @@
           <v:shape id="_x0000_i1036" type="#_x0000_t75" style="width:78.7pt;height:15.9pt" o:ole="">
             <v:imagedata r:id="rId32" o:title=""/>
           </v:shape>
-          <o:OLEObject Type="Embed" ProgID="Equation.DSMT4" ShapeID="_x0000_i1036" DrawAspect="Content" ObjectID="_1789317568" r:id="rId33"/>
+          <o:OLEObject Type="Embed" ProgID="Equation.DSMT4" ShapeID="_x0000_i1036" DrawAspect="Content" ObjectID="_1790055783" r:id="rId33"/>
         </w:object>
       </w:r>
     </w:p>
@@ -2817,8 +2774,8 @@
           <w:szCs w:val="28"/>
         </w:rPr>
         <w:pict>
-          <v:shape id="_x0000_i1037" type="#_x0000_t75" style="width:482.25pt;height:339.05pt">
-            <v:imagedata r:id="rId34" o:title="graf_2"/>
+          <v:shape id="_x0000_i1101" type="#_x0000_t75" style="width:482.25pt;height:339.05pt">
+            <v:imagedata r:id="rId34" o:title="graf_8"/>
           </v:shape>
         </w:pict>
       </w:r>
@@ -2957,23 +2914,7 @@
           <w:sz w:val="28"/>
           <w:szCs w:val="28"/>
         </w:rPr>
-        <w:t xml:space="preserve"> числа интерв</w:t>
-      </w:r>
-      <w:r>
-        <w:rPr>
-          <w:rFonts w:ascii="Times New Roman" w:hAnsi="Times New Roman" w:cs="Times New Roman"/>
-          <w:sz w:val="28"/>
-          <w:szCs w:val="28"/>
-        </w:rPr>
-        <w:t>а</w:t>
-      </w:r>
-      <w:r>
-        <w:rPr>
-          <w:rFonts w:ascii="Times New Roman" w:hAnsi="Times New Roman" w:cs="Times New Roman"/>
-          <w:sz w:val="28"/>
-          <w:szCs w:val="28"/>
-        </w:rPr>
-        <w:t>лов от длины интервала.</w:t>
+        <w:t xml:space="preserve"> числа интервалов от длины интервала.</w:t>
       </w:r>
     </w:p>
     <w:p>
@@ -3111,15 +3052,7 @@
           <w:sz w:val="28"/>
           <w:szCs w:val="28"/>
         </w:rPr>
-        <w:t xml:space="preserve"> при числе интерв</w:t>
-      </w:r>
-      <w:r>
-        <w:rPr>
-          <w:rFonts w:ascii="Times New Roman" w:hAnsi="Times New Roman" w:cs="Times New Roman"/>
-          <w:sz w:val="28"/>
-          <w:szCs w:val="28"/>
-        </w:rPr>
-        <w:t>а</w:t>
+        <w:t xml:space="preserve"> при числе интерва</w:t>
       </w:r>
       <w:r>
         <w:rPr>
@@ -3137,10 +3070,10 @@
           <w:szCs w:val="28"/>
         </w:rPr>
         <w:object w:dxaOrig="1579" w:dyaOrig="320">
-          <v:shape id="_x0000_i1038" type="#_x0000_t75" style="width:87.05pt;height:17.6pt" o:ole="">
+          <v:shape id="_x0000_i1037" type="#_x0000_t75" style="width:87.05pt;height:17.6pt" o:ole="">
             <v:imagedata r:id="rId35" o:title=""/>
           </v:shape>
-          <o:OLEObject Type="Embed" ProgID="Equation.DSMT4" ShapeID="_x0000_i1038" DrawAspect="Content" ObjectID="_1789317569" r:id="rId36"/>
+          <o:OLEObject Type="Embed" ProgID="Equation.DSMT4" ShapeID="_x0000_i1037" DrawAspect="Content" ObjectID="_1790055784" r:id="rId36"/>
         </w:object>
       </w:r>
     </w:p>
@@ -3164,8 +3097,8 @@
         </w:rPr>
         <w:lastRenderedPageBreak/>
         <w:pict>
-          <v:shape id="_x0000_i1039" type="#_x0000_t75" style="width:484.75pt;height:341.6pt">
-            <v:imagedata r:id="rId37" o:title="graf_3"/>
+          <v:shape id="_x0000_i1102" type="#_x0000_t75" style="width:482.25pt;height:339.05pt">
+            <v:imagedata r:id="rId37" o:title="graf_9"/>
           </v:shape>
         </w:pict>
       </w:r>
@@ -3224,50 +3157,16 @@
           <w:sz w:val="28"/>
           <w:szCs w:val="28"/>
         </w:rPr>
-        <w:t xml:space="preserve"> при использов</w:t>
-      </w:r>
-      <w:r>
-        <w:rPr>
-          <w:rFonts w:ascii="Times New Roman" w:hAnsi="Times New Roman" w:cs="Times New Roman"/>
-          <w:sz w:val="28"/>
-          <w:szCs w:val="28"/>
-        </w:rPr>
-        <w:t>а</w:t>
-      </w:r>
-      <w:r>
-        <w:rPr>
-          <w:rFonts w:ascii="Times New Roman" w:hAnsi="Times New Roman" w:cs="Times New Roman"/>
-          <w:sz w:val="28"/>
-          <w:szCs w:val="28"/>
-        </w:rPr>
-        <w:t xml:space="preserve">нии </w:t>
-      </w:r>
-      <w:r>
-        <w:rPr>
-          <w:rFonts w:ascii="Times New Roman" w:hAnsi="Times New Roman" w:cs="Times New Roman"/>
-          <w:b/>
-          <w:sz w:val="28"/>
-          <w:szCs w:val="28"/>
-        </w:rPr>
-        <w:t>равноча</w:t>
-      </w:r>
-      <w:r>
-        <w:rPr>
-          <w:rFonts w:ascii="Times New Roman" w:hAnsi="Times New Roman" w:cs="Times New Roman"/>
-          <w:b/>
-          <w:sz w:val="28"/>
-          <w:szCs w:val="28"/>
-        </w:rPr>
-        <w:t>с</w:t>
-      </w:r>
-      <w:r>
-        <w:rPr>
-          <w:rFonts w:ascii="Times New Roman" w:hAnsi="Times New Roman" w:cs="Times New Roman"/>
-          <w:b/>
-          <w:sz w:val="28"/>
-          <w:szCs w:val="28"/>
-        </w:rPr>
-        <w:t>тотного метода группирования</w:t>
+        <w:t xml:space="preserve"> при использовании </w:t>
+      </w:r>
+      <w:r>
+        <w:rPr>
+          <w:rFonts w:ascii="Times New Roman" w:hAnsi="Times New Roman" w:cs="Times New Roman"/>
+          <w:b/>
+          <w:sz w:val="28"/>
+          <w:szCs w:val="28"/>
+        </w:rPr>
+        <w:t>равночастотного метода группирования</w:t>
       </w:r>
     </w:p>
     <w:p>
@@ -3320,23 +3219,7 @@
           <w:sz w:val="28"/>
           <w:szCs w:val="28"/>
         </w:rPr>
-        <w:t xml:space="preserve"> видно, что длина интервалов отличается. Данный м</w:t>
-      </w:r>
-      <w:r>
-        <w:rPr>
-          <w:rFonts w:ascii="Times New Roman" w:hAnsi="Times New Roman" w:cs="Times New Roman"/>
-          <w:sz w:val="28"/>
-          <w:szCs w:val="28"/>
-        </w:rPr>
-        <w:t>е</w:t>
-      </w:r>
-      <w:r>
-        <w:rPr>
-          <w:rFonts w:ascii="Times New Roman" w:hAnsi="Times New Roman" w:cs="Times New Roman"/>
-          <w:sz w:val="28"/>
-          <w:szCs w:val="28"/>
-        </w:rPr>
-        <w:t>тод основан на том, что в один интервал должно попасть равное количество значений выборки. Так как, выборка моделировалась в соответствии с но</w:t>
+        <w:t xml:space="preserve"> видно, что длина интервалов отличается. Данный метод основан на том, что в один интервал должно попасть равное количество значений выборки. Так как, выборка моделировалась в соответствии с но</w:t>
       </w:r>
       <w:r>
         <w:rPr>
@@ -3384,23 +3267,7 @@
           <w:sz w:val="28"/>
           <w:szCs w:val="28"/>
         </w:rPr>
-        <w:t xml:space="preserve"> быть. Анал</w:t>
-      </w:r>
-      <w:r>
-        <w:rPr>
-          <w:rFonts w:ascii="Times New Roman" w:hAnsi="Times New Roman" w:cs="Times New Roman"/>
-          <w:sz w:val="28"/>
-          <w:szCs w:val="28"/>
-        </w:rPr>
-        <w:t>о</w:t>
-      </w:r>
-      <w:r>
-        <w:rPr>
-          <w:rFonts w:ascii="Times New Roman" w:hAnsi="Times New Roman" w:cs="Times New Roman"/>
-          <w:sz w:val="28"/>
-          <w:szCs w:val="28"/>
-        </w:rPr>
-        <w:t xml:space="preserve">гично объясняется то, почему граничные интервалы имеют большую </w:t>
+        <w:t xml:space="preserve"> быть. Аналогично объясняется то, почему граничные интервалы имеют большую </w:t>
       </w:r>
       <w:r>
         <w:rPr>
@@ -3562,23 +3429,7 @@
           <w:sz w:val="28"/>
           <w:szCs w:val="28"/>
         </w:rPr>
-        <w:t>в</w:t>
-      </w:r>
-      <w:r>
-        <w:rPr>
-          <w:rFonts w:ascii="Times New Roman" w:hAnsi="Times New Roman" w:cs="Times New Roman"/>
-          <w:sz w:val="28"/>
-          <w:szCs w:val="28"/>
-        </w:rPr>
-        <w:t>а</w:t>
-      </w:r>
-      <w:r>
-        <w:rPr>
-          <w:rFonts w:ascii="Times New Roman" w:hAnsi="Times New Roman" w:cs="Times New Roman"/>
-          <w:sz w:val="28"/>
-          <w:szCs w:val="28"/>
-        </w:rPr>
-        <w:t xml:space="preserve">лов </w:t>
+        <w:t xml:space="preserve">валов </w:t>
       </w:r>
       <w:r>
         <w:rPr>
@@ -3588,10 +3439,10 @@
           <w:szCs w:val="28"/>
         </w:rPr>
         <w:object w:dxaOrig="1579" w:dyaOrig="320">
-          <v:shape id="_x0000_i1040" type="#_x0000_t75" style="width:83.7pt;height:16.75pt" o:ole="">
+          <v:shape id="_x0000_i1038" type="#_x0000_t75" style="width:83.7pt;height:16.75pt" o:ole="">
             <v:imagedata r:id="rId38" o:title=""/>
           </v:shape>
-          <o:OLEObject Type="Embed" ProgID="Equation.DSMT4" ShapeID="_x0000_i1040" DrawAspect="Content" ObjectID="_1789317570" r:id="rId39"/>
+          <o:OLEObject Type="Embed" ProgID="Equation.DSMT4" ShapeID="_x0000_i1038" DrawAspect="Content" ObjectID="_1790055785" r:id="rId39"/>
         </w:object>
       </w:r>
     </w:p>
@@ -3615,8 +3466,8 @@
         </w:rPr>
         <w:lastRenderedPageBreak/>
         <w:pict>
-          <v:shape id="_x0000_i1041" type="#_x0000_t75" style="width:482.25pt;height:339.05pt">
-            <v:imagedata r:id="rId40" o:title="graf_4"/>
+          <v:shape id="_x0000_i1103" type="#_x0000_t75" style="width:482.25pt;height:339.05pt">
+            <v:imagedata r:id="rId40" o:title="graf_10"/>
           </v:shape>
         </w:pict>
       </w:r>
@@ -3699,23 +3550,7 @@
           <w:sz w:val="28"/>
           <w:szCs w:val="28"/>
         </w:rPr>
-        <w:t>равнов</w:t>
-      </w:r>
-      <w:r>
-        <w:rPr>
-          <w:rFonts w:ascii="Times New Roman" w:hAnsi="Times New Roman" w:cs="Times New Roman"/>
-          <w:sz w:val="28"/>
-          <w:szCs w:val="28"/>
-        </w:rPr>
-        <w:t>е</w:t>
-      </w:r>
-      <w:r>
-        <w:rPr>
-          <w:rFonts w:ascii="Times New Roman" w:hAnsi="Times New Roman" w:cs="Times New Roman"/>
-          <w:sz w:val="28"/>
-          <w:szCs w:val="28"/>
-        </w:rPr>
-        <w:t>роятного</w:t>
+        <w:t>равновероятного</w:t>
       </w:r>
       <w:r>
         <w:rPr>
@@ -3784,7 +3619,15 @@
           <w:sz w:val="28"/>
           <w:szCs w:val="28"/>
         </w:rPr>
-        <w:t xml:space="preserve">но, что он идентичен </w:t>
+        <w:t>но, что он похож на</w:t>
+      </w:r>
+      <w:r>
+        <w:rPr>
+          <w:rFonts w:ascii="Times New Roman" w:hAnsi="Times New Roman" w:cs="Times New Roman"/>
+          <w:sz w:val="28"/>
+          <w:szCs w:val="28"/>
+        </w:rPr>
+        <w:t xml:space="preserve"> </w:t>
       </w:r>
       <w:r>
         <w:rPr>
@@ -3793,40 +3636,57 @@
           <w:sz w:val="28"/>
           <w:szCs w:val="28"/>
         </w:rPr>
-        <w:t>графику 3</w:t>
-      </w:r>
-      <w:r>
-        <w:rPr>
-          <w:rFonts w:ascii="Times New Roman" w:hAnsi="Times New Roman" w:cs="Times New Roman"/>
-          <w:sz w:val="28"/>
-          <w:szCs w:val="28"/>
-        </w:rPr>
-        <w:t xml:space="preserve">. Из этого можно сделать ложный вывод о том, что данные методы группируют </w:t>
-      </w:r>
-      <w:r>
-        <w:rPr>
-          <w:rFonts w:ascii="Times New Roman" w:hAnsi="Times New Roman" w:cs="Times New Roman"/>
-          <w:b/>
-          <w:sz w:val="28"/>
-          <w:szCs w:val="28"/>
-        </w:rPr>
-        <w:t>одинаково</w:t>
-      </w:r>
-      <w:r>
-        <w:rPr>
-          <w:rFonts w:ascii="Times New Roman" w:hAnsi="Times New Roman" w:cs="Times New Roman"/>
-          <w:sz w:val="28"/>
-          <w:szCs w:val="28"/>
-        </w:rPr>
-        <w:t>. На сам</w:t>
-      </w:r>
-      <w:r>
-        <w:rPr>
-          <w:rFonts w:ascii="Times New Roman" w:hAnsi="Times New Roman" w:cs="Times New Roman"/>
-          <w:sz w:val="28"/>
-          <w:szCs w:val="28"/>
-        </w:rPr>
-        <w:t>ом д</w:t>
+        <w:t>график</w:t>
+      </w:r>
+      <w:r>
+        <w:rPr>
+          <w:rFonts w:ascii="Times New Roman" w:hAnsi="Times New Roman" w:cs="Times New Roman"/>
+          <w:i/>
+          <w:sz w:val="28"/>
+          <w:szCs w:val="28"/>
+        </w:rPr>
+        <w:t xml:space="preserve"> 3</w:t>
+      </w:r>
+      <w:r>
+        <w:rPr>
+          <w:rFonts w:ascii="Times New Roman" w:hAnsi="Times New Roman" w:cs="Times New Roman"/>
+          <w:sz w:val="28"/>
+          <w:szCs w:val="28"/>
+        </w:rPr>
+        <w:t xml:space="preserve">. </w:t>
+      </w:r>
+      <w:r>
+        <w:rPr>
+          <w:rFonts w:ascii="Times New Roman" w:hAnsi="Times New Roman" w:cs="Times New Roman"/>
+          <w:sz w:val="28"/>
+          <w:szCs w:val="28"/>
+        </w:rPr>
+        <w:t xml:space="preserve">При количестве интервалов </w:t>
+      </w:r>
+      <w:r>
+        <w:rPr>
+          <w:rFonts w:ascii="Times New Roman" w:hAnsi="Times New Roman" w:cs="Times New Roman"/>
+          <w:sz w:val="28"/>
+          <w:szCs w:val="28"/>
+          <w:lang w:val="en-US"/>
+        </w:rPr>
+        <w:t>k</w:t>
+      </w:r>
+      <w:r>
+        <w:rPr>
+          <w:rFonts w:ascii="Times New Roman" w:hAnsi="Times New Roman" w:cs="Times New Roman"/>
+          <w:sz w:val="28"/>
+          <w:szCs w:val="28"/>
+        </w:rPr>
+        <w:t xml:space="preserve">=5,10 </w:t>
+      </w:r>
+      <w:r>
+        <w:rPr>
+          <w:rFonts w:ascii="Times New Roman" w:hAnsi="Times New Roman" w:cs="Times New Roman"/>
+          <w:sz w:val="28"/>
+          <w:szCs w:val="28"/>
+        </w:rPr>
+        <w:t>граничные значения интервалов похожи на значения полученые в р</w:t>
       </w:r>
       <w:r>
         <w:rPr>
@@ -3842,15 +3702,58 @@
           <w:sz w:val="28"/>
           <w:szCs w:val="28"/>
         </w:rPr>
-        <w:t>ле это далеко не так. В</w:t>
-      </w:r>
-      <w:r>
-        <w:rPr>
-          <w:rFonts w:ascii="Times New Roman" w:hAnsi="Times New Roman" w:cs="Times New Roman"/>
-          <w:sz w:val="28"/>
-          <w:szCs w:val="28"/>
-        </w:rPr>
-        <w:t xml:space="preserve"> данном примере так совпало.</w:t>
+        <w:t xml:space="preserve">зультате использования равночастотного метода группирования </w:t>
+      </w:r>
+      <w:r>
+        <w:rPr>
+          <w:rFonts w:ascii="Times New Roman" w:hAnsi="Times New Roman" w:cs="Times New Roman"/>
+          <w:i/>
+          <w:sz w:val="28"/>
+          <w:szCs w:val="28"/>
+        </w:rPr>
+        <w:t>(см. график 3)</w:t>
+      </w:r>
+      <w:r>
+        <w:rPr>
+          <w:rFonts w:ascii="Times New Roman" w:hAnsi="Times New Roman" w:cs="Times New Roman"/>
+          <w:i/>
+          <w:sz w:val="28"/>
+          <w:szCs w:val="28"/>
+        </w:rPr>
+        <w:t xml:space="preserve">. </w:t>
+      </w:r>
+      <w:r>
+        <w:rPr>
+          <w:rFonts w:ascii="Times New Roman" w:hAnsi="Times New Roman" w:cs="Times New Roman"/>
+          <w:sz w:val="28"/>
+          <w:szCs w:val="28"/>
+        </w:rPr>
+        <w:t xml:space="preserve">При  </w:t>
+      </w:r>
+      <w:r>
+        <w:rPr>
+          <w:rFonts w:ascii="Times New Roman" w:hAnsi="Times New Roman" w:cs="Times New Roman"/>
+          <w:sz w:val="28"/>
+          <w:szCs w:val="28"/>
+          <w:lang w:val="en-US"/>
+        </w:rPr>
+        <w:t>k</w:t>
+      </w:r>
+      <w:r>
+        <w:rPr>
+          <w:rFonts w:ascii="Times New Roman" w:hAnsi="Times New Roman" w:cs="Times New Roman"/>
+          <w:sz w:val="28"/>
+          <w:szCs w:val="28"/>
+        </w:rPr>
+        <w:t xml:space="preserve">=50, 100 </w:t>
+      </w:r>
+      <w:r>
+        <w:rPr>
+          <w:rFonts w:ascii="Times New Roman" w:hAnsi="Times New Roman" w:cs="Times New Roman"/>
+          <w:sz w:val="28"/>
+          <w:szCs w:val="28"/>
+        </w:rPr>
+        <w:t>заметны отличия.</w:t>
       </w:r>
     </w:p>
     <w:p>
@@ -3991,10 +3894,10 @@
           <w:szCs w:val="28"/>
         </w:rPr>
         <w:object w:dxaOrig="840" w:dyaOrig="320">
-          <v:shape id="_x0000_i1042" type="#_x0000_t75" style="width:47.7pt;height:18.4pt" o:ole="">
+          <v:shape id="_x0000_i1039" type="#_x0000_t75" style="width:47.7pt;height:18.4pt" o:ole="">
             <v:imagedata r:id="rId41" o:title=""/>
           </v:shape>
-          <o:OLEObject Type="Embed" ProgID="Equation.DSMT4" ShapeID="_x0000_i1042" DrawAspect="Content" ObjectID="_1789317571" r:id="rId42"/>
+          <o:OLEObject Type="Embed" ProgID="Equation.DSMT4" ShapeID="_x0000_i1039" DrawAspect="Content" ObjectID="_1790055786" r:id="rId42"/>
         </w:object>
       </w:r>
       <w:r>
@@ -4013,10 +3916,10 @@
           <w:szCs w:val="28"/>
         </w:rPr>
         <w:object w:dxaOrig="200" w:dyaOrig="279">
-          <v:shape id="_x0000_i1043" type="#_x0000_t75" style="width:11.7pt;height:16.75pt" o:ole="">
+          <v:shape id="_x0000_i1040" type="#_x0000_t75" style="width:11.7pt;height:16.75pt" o:ole="">
             <v:imagedata r:id="rId43" o:title=""/>
           </v:shape>
-          <o:OLEObject Type="Embed" ProgID="Equation.DSMT4" ShapeID="_x0000_i1043" DrawAspect="Content" ObjectID="_1789317572" r:id="rId44"/>
+          <o:OLEObject Type="Embed" ProgID="Equation.DSMT4" ShapeID="_x0000_i1040" DrawAspect="Content" ObjectID="_1790055787" r:id="rId44"/>
         </w:object>
       </w:r>
       <w:r>
@@ -4025,23 +3928,7 @@
           <w:sz w:val="28"/>
           <w:szCs w:val="28"/>
         </w:rPr>
-        <w:t>-количество интервалов. Напр</w:t>
-      </w:r>
-      <w:r>
-        <w:rPr>
-          <w:rFonts w:ascii="Times New Roman" w:hAnsi="Times New Roman" w:cs="Times New Roman"/>
-          <w:sz w:val="28"/>
-          <w:szCs w:val="28"/>
-        </w:rPr>
-        <w:t>и</w:t>
-      </w:r>
-      <w:r>
-        <w:rPr>
-          <w:rFonts w:ascii="Times New Roman" w:hAnsi="Times New Roman" w:cs="Times New Roman"/>
-          <w:sz w:val="28"/>
-          <w:szCs w:val="28"/>
-        </w:rPr>
-        <w:t>мер</w:t>
+        <w:t>-количество интервалов. Например</w:t>
       </w:r>
       <w:r>
         <w:rPr>
@@ -4067,10 +3954,10 @@
           <w:szCs w:val="28"/>
         </w:rPr>
         <w:object w:dxaOrig="560" w:dyaOrig="279">
-          <v:shape id="_x0000_i1091" type="#_x0000_t75" style="width:32.65pt;height:16.75pt" o:ole="">
+          <v:shape id="_x0000_i1041" type="#_x0000_t75" style="width:32.65pt;height:16.75pt" o:ole="">
             <v:imagedata r:id="rId45" o:title=""/>
           </v:shape>
-          <o:OLEObject Type="Embed" ProgID="Equation.DSMT4" ShapeID="_x0000_i1091" DrawAspect="Content" ObjectID="_1789317573" r:id="rId46"/>
+          <o:OLEObject Type="Embed" ProgID="Equation.DSMT4" ShapeID="_x0000_i1041" DrawAspect="Content" ObjectID="_1790055788" r:id="rId46"/>
         </w:object>
       </w:r>
       <w:r>
@@ -4105,8 +3992,8 @@
       </w:tblPr>
       <w:tblGrid>
         <w:gridCol w:w="668"/>
-        <w:gridCol w:w="1491"/>
-        <w:gridCol w:w="2701"/>
+        <w:gridCol w:w="1489"/>
+        <w:gridCol w:w="2695"/>
       </w:tblGrid>
       <w:tr>
         <w:trPr>
@@ -4140,10 +4027,10 @@
                 <w:lang w:val="en-US"/>
               </w:rPr>
               <w:object w:dxaOrig="139" w:dyaOrig="260">
-                <v:shape id="_x0000_i1092" type="#_x0000_t75" style="width:10.9pt;height:20.95pt" o:ole="">
+                <v:shape id="_x0000_i1042" type="#_x0000_t75" style="width:10.9pt;height:20.95pt" o:ole="">
                   <v:imagedata r:id="rId47" o:title=""/>
                 </v:shape>
-                <o:OLEObject Type="Embed" ProgID="Equation.DSMT4" ShapeID="_x0000_i1092" DrawAspect="Content" ObjectID="_1789317574" r:id="rId48"/>
+                <o:OLEObject Type="Embed" ProgID="Equation.DSMT4" ShapeID="_x0000_i1042" DrawAspect="Content" ObjectID="_1790055789" r:id="rId48"/>
               </w:object>
             </w:r>
             <w:r>
@@ -4183,10 +4070,10 @@
                 <w:lang w:val="en-US"/>
               </w:rPr>
               <w:object w:dxaOrig="240" w:dyaOrig="260">
-                <v:shape id="_x0000_i1094" type="#_x0000_t75" style="width:22.6pt;height:25.95pt" o:ole="">
+                <v:shape id="_x0000_i1043" type="#_x0000_t75" style="width:22.6pt;height:25.95pt" o:ole="">
                   <v:imagedata r:id="rId49" o:title=""/>
                 </v:shape>
-                <o:OLEObject Type="Embed" ProgID="Equation.DSMT4" ShapeID="_x0000_i1094" DrawAspect="Content" ObjectID="_1789317575" r:id="rId50"/>
+                <o:OLEObject Type="Embed" ProgID="Equation.DSMT4" ShapeID="_x0000_i1043" DrawAspect="Content" ObjectID="_1790055790" r:id="rId50"/>
               </w:object>
             </w:r>
             <w:r>
@@ -4287,10 +4174,10 @@
                 <w:lang w:val="en-US"/>
               </w:rPr>
               <w:object w:dxaOrig="820" w:dyaOrig="320">
-                <v:shape id="_x0000_i1096" type="#_x0000_t75" style="width:54.4pt;height:20.95pt" o:ole="">
+                <v:shape id="_x0000_i1044" type="#_x0000_t75" style="width:54.4pt;height:20.95pt" o:ole="">
                   <v:imagedata r:id="rId51" o:title=""/>
                 </v:shape>
-                <o:OLEObject Type="Embed" ProgID="Equation.DSMT4" ShapeID="_x0000_i1096" DrawAspect="Content" ObjectID="_1789317576" r:id="rId52"/>
+                <o:OLEObject Type="Embed" ProgID="Equation.DSMT4" ShapeID="_x0000_i1044" DrawAspect="Content" ObjectID="_1790055791" r:id="rId52"/>
               </w:object>
             </w:r>
           </w:p>
@@ -4321,10 +4208,10 @@
                 <w:szCs w:val="28"/>
               </w:rPr>
               <w:object w:dxaOrig="1420" w:dyaOrig="320">
-                <v:shape id="_x0000_i1095" type="#_x0000_t75" style="width:92.1pt;height:20.95pt" o:ole="">
+                <v:shape id="_x0000_i1045" type="#_x0000_t75" style="width:92.1pt;height:20.95pt" o:ole="">
                   <v:imagedata r:id="rId53" o:title=""/>
                 </v:shape>
-                <o:OLEObject Type="Embed" ProgID="Equation.DSMT4" ShapeID="_x0000_i1095" DrawAspect="Content" ObjectID="_1789317577" r:id="rId54"/>
+                <o:OLEObject Type="Embed" ProgID="Equation.DSMT4" ShapeID="_x0000_i1045" DrawAspect="Content" ObjectID="_1790055792" r:id="rId54"/>
               </w:object>
             </w:r>
           </w:p>
@@ -4389,10 +4276,10 @@
                 <w:lang w:val="en-US"/>
               </w:rPr>
               <w:object w:dxaOrig="1020" w:dyaOrig="400">
-                <v:shape id="_x0000_i1097" type="#_x0000_t75" style="width:63.65pt;height:25.1pt" o:ole="">
+                <v:shape id="_x0000_i1046" type="#_x0000_t75" style="width:63.65pt;height:25.1pt" o:ole="">
                   <v:imagedata r:id="rId55" o:title=""/>
                 </v:shape>
-                <o:OLEObject Type="Embed" ProgID="Equation.DSMT4" ShapeID="_x0000_i1097" DrawAspect="Content" ObjectID="_1789317578" r:id="rId56"/>
+                <o:OLEObject Type="Embed" ProgID="Equation.DSMT4" ShapeID="_x0000_i1046" DrawAspect="Content" ObjectID="_1790055793" r:id="rId56"/>
               </w:object>
             </w:r>
           </w:p>
@@ -4423,10 +4310,10 @@
                 <w:szCs w:val="28"/>
               </w:rPr>
               <w:object w:dxaOrig="2060" w:dyaOrig="400">
-                <v:shape id="_x0000_i1098" type="#_x0000_t75" style="width:123.9pt;height:24.3pt" o:ole="">
+                <v:shape id="_x0000_i1047" type="#_x0000_t75" style="width:123.9pt;height:24.3pt" o:ole="">
                   <v:imagedata r:id="rId57" o:title=""/>
                 </v:shape>
-                <o:OLEObject Type="Embed" ProgID="Equation.DSMT4" ShapeID="_x0000_i1098" DrawAspect="Content" ObjectID="_1789317579" r:id="rId58"/>
+                <o:OLEObject Type="Embed" ProgID="Equation.DSMT4" ShapeID="_x0000_i1047" DrawAspect="Content" ObjectID="_1790055794" r:id="rId58"/>
               </w:object>
             </w:r>
           </w:p>
@@ -4490,10 +4377,10 @@
                 <w:szCs w:val="28"/>
               </w:rPr>
               <w:object w:dxaOrig="1020" w:dyaOrig="400">
-                <v:shape id="_x0000_i1099" type="#_x0000_t75" style="width:61.95pt;height:24.3pt" o:ole="">
+                <v:shape id="_x0000_i1048" type="#_x0000_t75" style="width:61.95pt;height:24.3pt" o:ole="">
                   <v:imagedata r:id="rId59" o:title=""/>
                 </v:shape>
-                <o:OLEObject Type="Embed" ProgID="Equation.DSMT4" ShapeID="_x0000_i1099" DrawAspect="Content" ObjectID="_1789317580" r:id="rId60"/>
+                <o:OLEObject Type="Embed" ProgID="Equation.DSMT4" ShapeID="_x0000_i1048" DrawAspect="Content" ObjectID="_1790055795" r:id="rId60"/>
               </w:object>
             </w:r>
           </w:p>
@@ -4524,10 +4411,10 @@
                 <w:szCs w:val="28"/>
               </w:rPr>
               <w:object w:dxaOrig="1860" w:dyaOrig="400">
-                <v:shape id="_x0000_i1100" type="#_x0000_t75" style="width:104.65pt;height:22.6pt" o:ole="">
+                <v:shape id="_x0000_i1049" type="#_x0000_t75" style="width:104.65pt;height:22.6pt" o:ole="">
                   <v:imagedata r:id="rId61" o:title=""/>
                 </v:shape>
-                <o:OLEObject Type="Embed" ProgID="Equation.DSMT4" ShapeID="_x0000_i1100" DrawAspect="Content" ObjectID="_1789317581" r:id="rId62"/>
+                <o:OLEObject Type="Embed" ProgID="Equation.DSMT4" ShapeID="_x0000_i1049" DrawAspect="Content" ObjectID="_1790055796" r:id="rId62"/>
               </w:object>
             </w:r>
           </w:p>
@@ -4591,10 +4478,10 @@
                 <w:szCs w:val="28"/>
               </w:rPr>
               <w:object w:dxaOrig="1020" w:dyaOrig="400">
-                <v:shape id="_x0000_i1101" type="#_x0000_t75" style="width:61.1pt;height:24.3pt" o:ole="">
+                <v:shape id="_x0000_i1050" type="#_x0000_t75" style="width:61.1pt;height:24.3pt" o:ole="">
                   <v:imagedata r:id="rId63" o:title=""/>
                 </v:shape>
-                <o:OLEObject Type="Embed" ProgID="Equation.DSMT4" ShapeID="_x0000_i1101" DrawAspect="Content" ObjectID="_1789317582" r:id="rId64"/>
+                <o:OLEObject Type="Embed" ProgID="Equation.DSMT4" ShapeID="_x0000_i1050" DrawAspect="Content" ObjectID="_1790055797" r:id="rId64"/>
               </w:object>
             </w:r>
           </w:p>
@@ -4626,10 +4513,10 @@
                 <w:lang w:val="en-US"/>
               </w:rPr>
               <w:object w:dxaOrig="1719" w:dyaOrig="400">
-                <v:shape id="_x0000_i1102" type="#_x0000_t75" style="width:103.8pt;height:24.3pt" o:ole="">
+                <v:shape id="_x0000_i1051" type="#_x0000_t75" style="width:103.8pt;height:24.3pt" o:ole="">
                   <v:imagedata r:id="rId65" o:title=""/>
                 </v:shape>
-                <o:OLEObject Type="Embed" ProgID="Equation.DSMT4" ShapeID="_x0000_i1102" DrawAspect="Content" ObjectID="_1789317583" r:id="rId66"/>
+                <o:OLEObject Type="Embed" ProgID="Equation.DSMT4" ShapeID="_x0000_i1051" DrawAspect="Content" ObjectID="_1790055798" r:id="rId66"/>
               </w:object>
             </w:r>
           </w:p>
@@ -4693,10 +4580,10 @@
                 <w:szCs w:val="28"/>
               </w:rPr>
               <w:object w:dxaOrig="800" w:dyaOrig="400">
-                <v:shape id="_x0000_i1103" type="#_x0000_t75" style="width:52.75pt;height:26.8pt" o:ole="">
+                <v:shape id="_x0000_i1052" type="#_x0000_t75" style="width:52.75pt;height:26.8pt" o:ole="">
                   <v:imagedata r:id="rId67" o:title=""/>
                 </v:shape>
-                <o:OLEObject Type="Embed" ProgID="Equation.DSMT4" ShapeID="_x0000_i1103" DrawAspect="Content" ObjectID="_1789317584" r:id="rId68"/>
+                <o:OLEObject Type="Embed" ProgID="Equation.DSMT4" ShapeID="_x0000_i1052" DrawAspect="Content" ObjectID="_1790055799" r:id="rId68"/>
               </w:object>
             </w:r>
           </w:p>
@@ -4727,10 +4614,10 @@
                 <w:szCs w:val="28"/>
               </w:rPr>
               <w:object w:dxaOrig="1300" w:dyaOrig="400">
-                <v:shape id="_x0000_i1104" type="#_x0000_t75" style="width:89.6pt;height:27.65pt" o:ole="">
+                <v:shape id="_x0000_i1053" type="#_x0000_t75" style="width:89.6pt;height:27.65pt" o:ole="">
                   <v:imagedata r:id="rId69" o:title=""/>
                 </v:shape>
-                <o:OLEObject Type="Embed" ProgID="Equation.DSMT4" ShapeID="_x0000_i1104" DrawAspect="Content" ObjectID="_1789317585" r:id="rId70"/>
+                <o:OLEObject Type="Embed" ProgID="Equation.DSMT4" ShapeID="_x0000_i1053" DrawAspect="Content" ObjectID="_1790055800" r:id="rId70"/>
               </w:object>
             </w:r>
           </w:p>
@@ -4792,10 +4679,10 @@
           <w:szCs w:val="28"/>
         </w:rPr>
         <w:object w:dxaOrig="200" w:dyaOrig="279">
-          <v:shape id="_x0000_i1044" type="#_x0000_t75" style="width:10.05pt;height:14.25pt" o:ole="">
+          <v:shape id="_x0000_i1054" type="#_x0000_t75" style="width:10.05pt;height:14.25pt" o:ole="">
             <v:imagedata r:id="rId71" o:title=""/>
           </v:shape>
-          <o:OLEObject Type="Embed" ProgID="Equation.DSMT4" ShapeID="_x0000_i1044" DrawAspect="Content" ObjectID="_1789317586" r:id="rId72"/>
+          <o:OLEObject Type="Embed" ProgID="Equation.DSMT4" ShapeID="_x0000_i1054" DrawAspect="Content" ObjectID="_1790055801" r:id="rId72"/>
         </w:object>
       </w:r>
       <w:r>
@@ -4842,16 +4729,14 @@
           <w:b/>
           <w:sz w:val="28"/>
           <w:szCs w:val="28"/>
-          <w:lang w:val="en-US"/>
-        </w:rPr>
-      </w:pPr>
-      <w:r>
-        <w:rPr>
-          <w:rFonts w:ascii="Times New Roman" w:hAnsi="Times New Roman" w:cs="Times New Roman"/>
-          <w:b/>
-          <w:sz w:val="28"/>
-          <w:szCs w:val="28"/>
-          <w:lang w:val="en-US"/>
+        </w:rPr>
+      </w:pPr>
+      <w:r>
+        <w:rPr>
+          <w:rFonts w:ascii="Times New Roman" w:hAnsi="Times New Roman" w:cs="Times New Roman"/>
+          <w:b/>
+          <w:sz w:val="28"/>
+          <w:szCs w:val="28"/>
         </w:rPr>
         <w:t>Асимптотически оптимальный метод группирования</w:t>
       </w:r>
@@ -4867,24 +4752,33 @@
           <w:rFonts w:ascii="Times New Roman" w:hAnsi="Times New Roman" w:cs="Times New Roman"/>
           <w:sz w:val="28"/>
           <w:szCs w:val="28"/>
+        </w:rPr>
+      </w:pPr>
+      <w:r>
+        <w:rPr>
+          <w:rFonts w:ascii="Times New Roman" w:hAnsi="Times New Roman" w:cs="Times New Roman"/>
+          <w:sz w:val="28"/>
+          <w:szCs w:val="28"/>
+        </w:rPr>
+        <w:t>Ре</w:t>
+      </w:r>
+      <w:r>
+        <w:rPr>
+          <w:rFonts w:ascii="Times New Roman" w:hAnsi="Times New Roman" w:cs="Times New Roman"/>
+          <w:sz w:val="28"/>
+          <w:szCs w:val="28"/>
+        </w:rPr>
+        <w:t xml:space="preserve">зультаты группирования выборки </w:t>
+      </w:r>
+      <w:r>
+        <w:rPr>
+          <w:rFonts w:ascii="Times New Roman" w:hAnsi="Times New Roman" w:cs="Times New Roman"/>
+          <w:i/>
+          <w:sz w:val="28"/>
+          <w:szCs w:val="28"/>
           <w:lang w:val="en-US"/>
         </w:rPr>
-      </w:pPr>
-      <w:r>
-        <w:rPr>
-          <w:rFonts w:ascii="Times New Roman" w:hAnsi="Times New Roman" w:cs="Times New Roman"/>
-          <w:sz w:val="28"/>
-          <w:szCs w:val="28"/>
-        </w:rPr>
-        <w:t>Ре</w:t>
-      </w:r>
-      <w:r>
-        <w:rPr>
-          <w:rFonts w:ascii="Times New Roman" w:hAnsi="Times New Roman" w:cs="Times New Roman"/>
-          <w:sz w:val="28"/>
-          <w:szCs w:val="28"/>
-        </w:rPr>
-        <w:t xml:space="preserve">зультаты группирования выборки </w:t>
+        <w:t>model</w:t>
       </w:r>
       <w:r>
         <w:rPr>
@@ -4892,9 +4786,51 @@
           <w:i/>
           <w:sz w:val="28"/>
           <w:szCs w:val="28"/>
-          <w:lang w:val="en-US"/>
-        </w:rPr>
-        <w:t>model</w:t>
+        </w:rPr>
+        <w:t>_1</w:t>
+      </w:r>
+      <w:r>
+        <w:rPr>
+          <w:rFonts w:ascii="Times New Roman" w:hAnsi="Times New Roman" w:cs="Times New Roman"/>
+          <w:sz w:val="28"/>
+          <w:szCs w:val="28"/>
+        </w:rPr>
+        <w:t xml:space="preserve"> при использовании </w:t>
+      </w:r>
+      <w:r>
+        <w:rPr>
+          <w:rFonts w:ascii="Times New Roman" w:hAnsi="Times New Roman" w:cs="Times New Roman"/>
+          <w:b/>
+          <w:sz w:val="28"/>
+          <w:szCs w:val="28"/>
+        </w:rPr>
+        <w:t>асимпт</w:t>
+      </w:r>
+      <w:r>
+        <w:rPr>
+          <w:rFonts w:ascii="Times New Roman" w:hAnsi="Times New Roman" w:cs="Times New Roman"/>
+          <w:b/>
+          <w:sz w:val="28"/>
+          <w:szCs w:val="28"/>
+        </w:rPr>
+        <w:t>о</w:t>
+      </w:r>
+      <w:r>
+        <w:rPr>
+          <w:rFonts w:ascii="Times New Roman" w:hAnsi="Times New Roman" w:cs="Times New Roman"/>
+          <w:b/>
+          <w:sz w:val="28"/>
+          <w:szCs w:val="28"/>
+        </w:rPr>
+        <w:t>тически оптимального метода группирования</w:t>
+      </w:r>
+      <w:r>
+        <w:rPr>
+          <w:rFonts w:ascii="Times New Roman" w:hAnsi="Times New Roman" w:cs="Times New Roman"/>
+          <w:sz w:val="28"/>
+          <w:szCs w:val="28"/>
+        </w:rPr>
+        <w:t xml:space="preserve"> </w:t>
       </w:r>
       <w:r>
         <w:rPr>
@@ -4903,58 +4839,6 @@
           <w:sz w:val="28"/>
           <w:szCs w:val="28"/>
         </w:rPr>
-        <w:t>_1</w:t>
-      </w:r>
-      <w:r>
-        <w:rPr>
-          <w:rFonts w:ascii="Times New Roman" w:hAnsi="Times New Roman" w:cs="Times New Roman"/>
-          <w:sz w:val="28"/>
-          <w:szCs w:val="28"/>
-        </w:rPr>
-        <w:t xml:space="preserve"> при использовании </w:t>
-      </w:r>
-      <w:r>
-        <w:rPr>
-          <w:rFonts w:ascii="Times New Roman" w:hAnsi="Times New Roman" w:cs="Times New Roman"/>
-          <w:b/>
-          <w:sz w:val="28"/>
-          <w:szCs w:val="28"/>
-        </w:rPr>
-        <w:t>асимпт</w:t>
-      </w:r>
-      <w:r>
-        <w:rPr>
-          <w:rFonts w:ascii="Times New Roman" w:hAnsi="Times New Roman" w:cs="Times New Roman"/>
-          <w:b/>
-          <w:sz w:val="28"/>
-          <w:szCs w:val="28"/>
-        </w:rPr>
-        <w:t>о</w:t>
-      </w:r>
-      <w:r>
-        <w:rPr>
-          <w:rFonts w:ascii="Times New Roman" w:hAnsi="Times New Roman" w:cs="Times New Roman"/>
-          <w:b/>
-          <w:sz w:val="28"/>
-          <w:szCs w:val="28"/>
-        </w:rPr>
-        <w:t>тически оптимального метода группирования</w:t>
-      </w:r>
-      <w:r>
-        <w:rPr>
-          <w:rFonts w:ascii="Times New Roman" w:hAnsi="Times New Roman" w:cs="Times New Roman"/>
-          <w:sz w:val="28"/>
-          <w:szCs w:val="28"/>
-        </w:rPr>
-        <w:t xml:space="preserve"> </w:t>
-      </w:r>
-      <w:r>
-        <w:rPr>
-          <w:rFonts w:ascii="Times New Roman" w:hAnsi="Times New Roman" w:cs="Times New Roman"/>
-          <w:i/>
-          <w:sz w:val="28"/>
-          <w:szCs w:val="28"/>
-        </w:rPr>
         <w:t>(см. график 5)</w:t>
       </w:r>
       <w:r>
@@ -4979,23 +4863,7 @@
           <w:sz w:val="28"/>
           <w:szCs w:val="28"/>
         </w:rPr>
-        <w:t>терв</w:t>
-      </w:r>
-      <w:r>
-        <w:rPr>
-          <w:rFonts w:ascii="Times New Roman" w:hAnsi="Times New Roman" w:cs="Times New Roman"/>
-          <w:sz w:val="28"/>
-          <w:szCs w:val="28"/>
-        </w:rPr>
-        <w:t>а</w:t>
-      </w:r>
-      <w:r>
-        <w:rPr>
-          <w:rFonts w:ascii="Times New Roman" w:hAnsi="Times New Roman" w:cs="Times New Roman"/>
-          <w:sz w:val="28"/>
-          <w:szCs w:val="28"/>
-        </w:rPr>
-        <w:t xml:space="preserve">лов </w:t>
+        <w:t xml:space="preserve">тервалов </w:t>
       </w:r>
       <w:r>
         <w:rPr>
@@ -5005,10 +4873,10 @@
           <w:szCs w:val="28"/>
         </w:rPr>
         <w:object w:dxaOrig="1359" w:dyaOrig="320">
-          <v:shape id="_x0000_i1045" type="#_x0000_t75" style="width:67.8pt;height:15.9pt" o:ole="">
+          <v:shape id="_x0000_i1055" type="#_x0000_t75" style="width:67.8pt;height:15.9pt" o:ole="">
             <v:imagedata r:id="rId73" o:title=""/>
           </v:shape>
-          <o:OLEObject Type="Embed" ProgID="Equation.DSMT4" ShapeID="_x0000_i1045" DrawAspect="Content" ObjectID="_1789317587" r:id="rId74"/>
+          <o:OLEObject Type="Embed" ProgID="Equation.DSMT4" ShapeID="_x0000_i1055" DrawAspect="Content" ObjectID="_1790055802" r:id="rId74"/>
         </w:object>
       </w:r>
     </w:p>
@@ -5032,8 +4900,8 @@
           <w:lang w:val="en-US"/>
         </w:rPr>
         <w:pict>
-          <v:shape id="_x0000_i1046" type="#_x0000_t75" style="width:482.25pt;height:339.05pt">
-            <v:imagedata r:id="rId75" o:title="graf_5"/>
+          <v:shape id="_x0000_i1104" type="#_x0000_t75" style="width:482.25pt;height:339.05pt">
+            <v:imagedata r:id="rId75" o:title="graf_11"/>
           </v:shape>
         </w:pict>
       </w:r>
@@ -5116,23 +4984,7 @@
           <w:sz w:val="28"/>
           <w:szCs w:val="28"/>
         </w:rPr>
-        <w:t>асимпт</w:t>
-      </w:r>
-      <w:r>
-        <w:rPr>
-          <w:rFonts w:ascii="Times New Roman" w:hAnsi="Times New Roman" w:cs="Times New Roman"/>
-          <w:sz w:val="28"/>
-          <w:szCs w:val="28"/>
-        </w:rPr>
-        <w:t>о</w:t>
-      </w:r>
-      <w:r>
-        <w:rPr>
-          <w:rFonts w:ascii="Times New Roman" w:hAnsi="Times New Roman" w:cs="Times New Roman"/>
-          <w:sz w:val="28"/>
-          <w:szCs w:val="28"/>
-        </w:rPr>
-        <w:t>тически оптимального</w:t>
+        <w:t>асимптотически оптимального</w:t>
       </w:r>
       <w:r>
         <w:rPr>
@@ -5193,23 +5045,7 @@
           <w:sz w:val="28"/>
           <w:szCs w:val="28"/>
         </w:rPr>
-        <w:t>, тяжело найти какую-то зависимость постро</w:t>
-      </w:r>
-      <w:r>
-        <w:rPr>
-          <w:rFonts w:ascii="Times New Roman" w:hAnsi="Times New Roman" w:cs="Times New Roman"/>
-          <w:sz w:val="28"/>
-          <w:szCs w:val="28"/>
-        </w:rPr>
-        <w:t>е</w:t>
-      </w:r>
-      <w:r>
-        <w:rPr>
-          <w:rFonts w:ascii="Times New Roman" w:hAnsi="Times New Roman" w:cs="Times New Roman"/>
-          <w:sz w:val="28"/>
-          <w:szCs w:val="28"/>
-        </w:rPr>
-        <w:t xml:space="preserve">ния интервалов от их числа. Сам метод основан на </w:t>
+        <w:t xml:space="preserve">, тяжело найти какую-то зависимость построения интервалов от их числа. Сам метод основан на </w:t>
       </w:r>
       <w:r>
         <w:rPr>
@@ -5235,25 +5071,7 @@
           <w:sz w:val="28"/>
           <w:szCs w:val="28"/>
         </w:rPr>
-        <w:t>потере и</w:t>
-      </w:r>
-      <w:r>
-        <w:rPr>
-          <w:rFonts w:ascii="Times New Roman" w:hAnsi="Times New Roman" w:cs="Times New Roman"/>
-          <w:b/>
-          <w:sz w:val="28"/>
-          <w:szCs w:val="28"/>
-        </w:rPr>
-        <w:t>н</w:t>
-      </w:r>
-      <w:r>
-        <w:rPr>
-          <w:rFonts w:ascii="Times New Roman" w:hAnsi="Times New Roman" w:cs="Times New Roman"/>
-          <w:b/>
-          <w:sz w:val="28"/>
-          <w:szCs w:val="28"/>
-        </w:rPr>
-        <w:t>формации</w:t>
+        <w:t>потере информации</w:t>
       </w:r>
       <w:r>
         <w:rPr>
@@ -5271,10 +5089,10 @@
           <w:szCs w:val="28"/>
         </w:rPr>
         <w:object w:dxaOrig="2079" w:dyaOrig="360">
-          <v:shape id="_x0000_i1047" type="#_x0000_t75" style="width:133.95pt;height:23.45pt" o:ole="">
+          <v:shape id="_x0000_i1056" type="#_x0000_t75" style="width:133.95pt;height:23.45pt" o:ole="">
             <v:imagedata r:id="rId76" o:title=""/>
           </v:shape>
-          <o:OLEObject Type="Embed" ProgID="Equation.DSMT4" ShapeID="_x0000_i1047" DrawAspect="Content" ObjectID="_1789317588" r:id="rId77"/>
+          <o:OLEObject Type="Embed" ProgID="Equation.DSMT4" ShapeID="_x0000_i1056" DrawAspect="Content" ObjectID="_1790055803" r:id="rId77"/>
         </w:object>
       </w:r>
       <w:r>
@@ -5317,10 +5135,10 @@
           <w:szCs w:val="28"/>
         </w:rPr>
         <w:object w:dxaOrig="620" w:dyaOrig="320">
-          <v:shape id="_x0000_i1048" type="#_x0000_t75" style="width:39.35pt;height:20.1pt" o:ole="">
+          <v:shape id="_x0000_i1057" type="#_x0000_t75" style="width:39.35pt;height:20.1pt" o:ole="">
             <v:imagedata r:id="rId78" o:title=""/>
           </v:shape>
-          <o:OLEObject Type="Embed" ProgID="Equation.DSMT4" ShapeID="_x0000_i1048" DrawAspect="Content" ObjectID="_1789317589" r:id="rId79"/>
+          <o:OLEObject Type="Embed" ProgID="Equation.DSMT4" ShapeID="_x0000_i1057" DrawAspect="Content" ObjectID="_1790055804" r:id="rId79"/>
         </w:object>
       </w:r>
       <w:r>
@@ -5355,10 +5173,10 @@
           <w:szCs w:val="28"/>
         </w:rPr>
         <w:object w:dxaOrig="2680" w:dyaOrig="720">
-          <v:shape id="_x0000_i1049" type="#_x0000_t75" style="width:149.85pt;height:40.2pt" o:ole="">
+          <v:shape id="_x0000_i1058" type="#_x0000_t75" style="width:149.85pt;height:40.2pt" o:ole="">
             <v:imagedata r:id="rId80" o:title=""/>
           </v:shape>
-          <o:OLEObject Type="Embed" ProgID="Equation.DSMT4" ShapeID="_x0000_i1049" DrawAspect="Content" ObjectID="_1789317590" r:id="rId81"/>
+          <o:OLEObject Type="Embed" ProgID="Equation.DSMT4" ShapeID="_x0000_i1058" DrawAspect="Content" ObjectID="_1790055805" r:id="rId81"/>
         </w:object>
       </w:r>
       <w:r>
@@ -5367,23 +5185,7 @@
           <w:sz w:val="28"/>
           <w:szCs w:val="28"/>
         </w:rPr>
-        <w:t>-информационная матрица Фишера по группир</w:t>
-      </w:r>
-      <w:r>
-        <w:rPr>
-          <w:rFonts w:ascii="Times New Roman" w:hAnsi="Times New Roman" w:cs="Times New Roman"/>
-          <w:sz w:val="28"/>
-          <w:szCs w:val="28"/>
-        </w:rPr>
-        <w:t>о</w:t>
-      </w:r>
-      <w:r>
-        <w:rPr>
-          <w:rFonts w:ascii="Times New Roman" w:hAnsi="Times New Roman" w:cs="Times New Roman"/>
-          <w:sz w:val="28"/>
-          <w:szCs w:val="28"/>
-        </w:rPr>
-        <w:t>ванным данным, то становится очевидным, что чем ближе матриц</w:t>
+        <w:t>-информационная матрица Фишера по группированным данным, то становится очевидным, что чем ближе матриц</w:t>
       </w:r>
       <w:r>
         <w:rPr>
@@ -5401,10 +5203,10 @@
           <w:szCs w:val="28"/>
         </w:rPr>
         <w:object w:dxaOrig="720" w:dyaOrig="360">
-          <v:shape id="_x0000_i1050" type="#_x0000_t75" style="width:43.55pt;height:22.6pt" o:ole="">
+          <v:shape id="_x0000_i1059" type="#_x0000_t75" style="width:43.55pt;height:22.6pt" o:ole="">
             <v:imagedata r:id="rId82" o:title=""/>
           </v:shape>
-          <o:OLEObject Type="Embed" ProgID="Equation.DSMT4" ShapeID="_x0000_i1050" DrawAspect="Content" ObjectID="_1789317591" r:id="rId83"/>
+          <o:OLEObject Type="Embed" ProgID="Equation.DSMT4" ShapeID="_x0000_i1059" DrawAspect="Content" ObjectID="_1790055806" r:id="rId83"/>
         </w:object>
       </w:r>
       <w:r>
@@ -5423,10 +5225,10 @@
           <w:szCs w:val="28"/>
         </w:rPr>
         <w:object w:dxaOrig="620" w:dyaOrig="320">
-          <v:shape id="_x0000_i1051" type="#_x0000_t75" style="width:41pt;height:20.95pt" o:ole="">
+          <v:shape id="_x0000_i1060" type="#_x0000_t75" style="width:41pt;height:20.95pt" o:ole="">
             <v:imagedata r:id="rId84" o:title=""/>
           </v:shape>
-          <o:OLEObject Type="Embed" ProgID="Equation.DSMT4" ShapeID="_x0000_i1051" DrawAspect="Content" ObjectID="_1789317592" r:id="rId85"/>
+          <o:OLEObject Type="Embed" ProgID="Equation.DSMT4" ShapeID="_x0000_i1060" DrawAspect="Content" ObjectID="_1790055807" r:id="rId85"/>
         </w:object>
       </w:r>
       <w:r>
@@ -5503,25 +5305,7 @@
           <w:sz w:val="28"/>
           <w:szCs w:val="28"/>
         </w:rPr>
-        <w:t>близких конкурирующих гипот</w:t>
-      </w:r>
-      <w:r>
-        <w:rPr>
-          <w:rFonts w:ascii="Times New Roman" w:hAnsi="Times New Roman" w:cs="Times New Roman"/>
-          <w:i/>
-          <w:sz w:val="28"/>
-          <w:szCs w:val="28"/>
-        </w:rPr>
-        <w:t>е</w:t>
-      </w:r>
-      <w:r>
-        <w:rPr>
-          <w:rFonts w:ascii="Times New Roman" w:hAnsi="Times New Roman" w:cs="Times New Roman"/>
-          <w:i/>
-          <w:sz w:val="28"/>
-          <w:szCs w:val="28"/>
-        </w:rPr>
-        <w:t>зах</w:t>
+        <w:t>близких конкурирующих гипотезах</w:t>
       </w:r>
       <w:r>
         <w:rPr>
@@ -5543,7 +5327,6 @@
           <w:rFonts w:ascii="Times New Roman" w:hAnsi="Times New Roman" w:cs="Times New Roman"/>
           <w:sz w:val="28"/>
           <w:szCs w:val="28"/>
-          <w:lang w:val="en-US"/>
         </w:rPr>
       </w:pPr>
       <w:r>
@@ -5579,10 +5362,10 @@
           <w:szCs w:val="28"/>
         </w:rPr>
         <w:object w:dxaOrig="720" w:dyaOrig="360">
-          <v:shape id="_x0000_i1052" type="#_x0000_t75" style="width:42.7pt;height:21.75pt" o:ole="">
+          <v:shape id="_x0000_i1061" type="#_x0000_t75" style="width:42.7pt;height:21.75pt" o:ole="">
             <v:imagedata r:id="rId86" o:title=""/>
           </v:shape>
-          <o:OLEObject Type="Embed" ProgID="Equation.DSMT4" ShapeID="_x0000_i1052" DrawAspect="Content" ObjectID="_1789317593" r:id="rId87"/>
+          <o:OLEObject Type="Embed" ProgID="Equation.DSMT4" ShapeID="_x0000_i1061" DrawAspect="Content" ObjectID="_1790055808" r:id="rId87"/>
         </w:object>
       </w:r>
       <w:r>
@@ -5601,10 +5384,10 @@
           <w:szCs w:val="28"/>
         </w:rPr>
         <w:object w:dxaOrig="620" w:dyaOrig="320">
-          <v:shape id="_x0000_i1053" type="#_x0000_t75" style="width:39.35pt;height:20.1pt" o:ole="">
+          <v:shape id="_x0000_i1062" type="#_x0000_t75" style="width:39.35pt;height:20.1pt" o:ole="">
             <v:imagedata r:id="rId88" o:title=""/>
           </v:shape>
-          <o:OLEObject Type="Embed" ProgID="Equation.DSMT4" ShapeID="_x0000_i1053" DrawAspect="Content" ObjectID="_1789317594" r:id="rId89"/>
+          <o:OLEObject Type="Embed" ProgID="Equation.DSMT4" ShapeID="_x0000_i1062" DrawAspect="Content" ObjectID="_1790055809" r:id="rId89"/>
         </w:object>
       </w:r>
       <w:r>
@@ -5621,23 +5404,7 @@
           <w:sz w:val="28"/>
           <w:szCs w:val="28"/>
         </w:rPr>
-        <w:t>матрицы т.е. з</w:t>
-      </w:r>
-      <w:r>
-        <w:rPr>
-          <w:rFonts w:ascii="Times New Roman" w:hAnsi="Times New Roman" w:cs="Times New Roman"/>
-          <w:sz w:val="28"/>
-          <w:szCs w:val="28"/>
-        </w:rPr>
-        <w:t>а</w:t>
-      </w:r>
-      <w:r>
-        <w:rPr>
-          <w:rFonts w:ascii="Times New Roman" w:hAnsi="Times New Roman" w:cs="Times New Roman"/>
-          <w:sz w:val="28"/>
-          <w:szCs w:val="28"/>
-        </w:rPr>
-        <w:t xml:space="preserve">дача сводится к </w:t>
+        <w:t xml:space="preserve">матрицы т.е. задача сводится к </w:t>
       </w:r>
     </w:p>
     <w:p>
@@ -5661,10 +5428,10 @@
           <w:szCs w:val="28"/>
         </w:rPr>
         <w:object w:dxaOrig="1820" w:dyaOrig="460">
-          <v:shape id="_x0000_i1054" type="#_x0000_t75" style="width:118.05pt;height:29.3pt" o:ole="">
+          <v:shape id="_x0000_i1063" type="#_x0000_t75" style="width:118.05pt;height:29.3pt" o:ole="">
             <v:imagedata r:id="rId90" o:title=""/>
           </v:shape>
-          <o:OLEObject Type="Embed" ProgID="Equation.DSMT4" ShapeID="_x0000_i1054" DrawAspect="Content" ObjectID="_1789317595" r:id="rId91"/>
+          <o:OLEObject Type="Embed" ProgID="Equation.DSMT4" ShapeID="_x0000_i1063" DrawAspect="Content" ObjectID="_1790055810" r:id="rId91"/>
         </w:object>
       </w:r>
       <w:r>
@@ -5806,10 +5573,10 @@
           <w:szCs w:val="28"/>
         </w:rPr>
         <w:object w:dxaOrig="560" w:dyaOrig="279">
-          <v:shape id="_x0000_i1055" type="#_x0000_t75" style="width:34.35pt;height:17.6pt" o:ole="">
+          <v:shape id="_x0000_i1064" type="#_x0000_t75" style="width:34.35pt;height:17.6pt" o:ole="">
             <v:imagedata r:id="rId92" o:title=""/>
           </v:shape>
-          <o:OLEObject Type="Embed" ProgID="Equation.DSMT4" ShapeID="_x0000_i1055" DrawAspect="Content" ObjectID="_1789317596" r:id="rId93"/>
+          <o:OLEObject Type="Embed" ProgID="Equation.DSMT4" ShapeID="_x0000_i1064" DrawAspect="Content" ObjectID="_1790055811" r:id="rId93"/>
         </w:object>
       </w:r>
       <w:r>
@@ -5818,23 +5585,7 @@
           <w:sz w:val="28"/>
           <w:szCs w:val="28"/>
         </w:rPr>
-        <w:t xml:space="preserve"> они будут в</w:t>
-      </w:r>
-      <w:r>
-        <w:rPr>
-          <w:rFonts w:ascii="Times New Roman" w:hAnsi="Times New Roman" w:cs="Times New Roman"/>
-          <w:sz w:val="28"/>
-          <w:szCs w:val="28"/>
-        </w:rPr>
-        <w:t>ы</w:t>
-      </w:r>
-      <w:r>
-        <w:rPr>
-          <w:rFonts w:ascii="Times New Roman" w:hAnsi="Times New Roman" w:cs="Times New Roman"/>
-          <w:sz w:val="28"/>
-          <w:szCs w:val="28"/>
-        </w:rPr>
-        <w:t>глядеть так:</w:t>
+        <w:t xml:space="preserve"> они будут выглядеть так:</w:t>
       </w:r>
     </w:p>
     <w:tbl>
@@ -5847,7 +5598,7 @@
       </w:tblPr>
       <w:tblGrid>
         <w:gridCol w:w="547"/>
-        <w:gridCol w:w="2660"/>
+        <w:gridCol w:w="2662"/>
       </w:tblGrid>
       <w:tr>
         <w:trPr>
@@ -5880,10 +5631,10 @@
                 <w:lang w:val="en-US"/>
               </w:rPr>
               <w:object w:dxaOrig="139" w:dyaOrig="260">
-                <v:shape id="_x0000_i1093" type="#_x0000_t75" style="width:9.2pt;height:18.4pt" o:ole="">
+                <v:shape id="_x0000_i1065" type="#_x0000_t75" style="width:9.2pt;height:18.4pt" o:ole="">
                   <v:imagedata r:id="rId94" o:title=""/>
                 </v:shape>
-                <o:OLEObject Type="Embed" ProgID="Equation.DSMT4" ShapeID="_x0000_i1093" DrawAspect="Content" ObjectID="_1789317597" r:id="rId95"/>
+                <o:OLEObject Type="Embed" ProgID="Equation.DSMT4" ShapeID="_x0000_i1065" DrawAspect="Content" ObjectID="_1790055812" r:id="rId95"/>
               </w:object>
             </w:r>
             <w:r>
@@ -5982,10 +5733,10 @@
                 <w:lang w:val="en-US"/>
               </w:rPr>
               <w:object w:dxaOrig="1400" w:dyaOrig="320">
-                <v:shape id="_x0000_i1056" type="#_x0000_t75" style="width:96.3pt;height:21.75pt" o:ole="">
+                <v:shape id="_x0000_i1066" type="#_x0000_t75" style="width:96.3pt;height:21.75pt" o:ole="">
                   <v:imagedata r:id="rId96" o:title=""/>
                 </v:shape>
-                <o:OLEObject Type="Embed" ProgID="Equation.DSMT4" ShapeID="_x0000_i1056" DrawAspect="Content" ObjectID="_1789317598" r:id="rId97"/>
+                <o:OLEObject Type="Embed" ProgID="Equation.DSMT4" ShapeID="_x0000_i1066" DrawAspect="Content" ObjectID="_1790055813" r:id="rId97"/>
               </w:object>
             </w:r>
           </w:p>
@@ -6048,10 +5799,10 @@
                 <w:lang w:val="en-US"/>
               </w:rPr>
               <w:object w:dxaOrig="1880" w:dyaOrig="320">
-                <v:shape id="_x0000_i1057" type="#_x0000_t75" style="width:122.25pt;height:20.95pt" o:ole="">
+                <v:shape id="_x0000_i1067" type="#_x0000_t75" style="width:122.25pt;height:20.95pt" o:ole="">
                   <v:imagedata r:id="rId98" o:title=""/>
                 </v:shape>
-                <o:OLEObject Type="Embed" ProgID="Equation.DSMT4" ShapeID="_x0000_i1057" DrawAspect="Content" ObjectID="_1789317599" r:id="rId99"/>
+                <o:OLEObject Type="Embed" ProgID="Equation.DSMT4" ShapeID="_x0000_i1067" DrawAspect="Content" ObjectID="_1790055814" r:id="rId99"/>
               </w:object>
             </w:r>
           </w:p>
@@ -6114,10 +5865,10 @@
                 <w:lang w:val="en-US"/>
               </w:rPr>
               <w:object w:dxaOrig="1780" w:dyaOrig="320">
-                <v:shape id="_x0000_i1058" type="#_x0000_t75" style="width:116.35pt;height:20.95pt" o:ole="">
+                <v:shape id="_x0000_i1068" type="#_x0000_t75" style="width:116.35pt;height:20.95pt" o:ole="">
                   <v:imagedata r:id="rId100" o:title=""/>
                 </v:shape>
-                <o:OLEObject Type="Embed" ProgID="Equation.DSMT4" ShapeID="_x0000_i1058" DrawAspect="Content" ObjectID="_1789317600" r:id="rId101"/>
+                <o:OLEObject Type="Embed" ProgID="Equation.DSMT4" ShapeID="_x0000_i1068" DrawAspect="Content" ObjectID="_1790055815" r:id="rId101"/>
               </w:object>
             </w:r>
           </w:p>
@@ -6180,10 +5931,10 @@
                 <w:lang w:val="en-US"/>
               </w:rPr>
               <w:object w:dxaOrig="1600" w:dyaOrig="320">
-                <v:shape id="_x0000_i1059" type="#_x0000_t75" style="width:112.2pt;height:21.75pt" o:ole="">
+                <v:shape id="_x0000_i1069" type="#_x0000_t75" style="width:112.2pt;height:21.75pt" o:ole="">
                   <v:imagedata r:id="rId102" o:title=""/>
                 </v:shape>
-                <o:OLEObject Type="Embed" ProgID="Equation.DSMT4" ShapeID="_x0000_i1059" DrawAspect="Content" ObjectID="_1789317601" r:id="rId103"/>
+                <o:OLEObject Type="Embed" ProgID="Equation.DSMT4" ShapeID="_x0000_i1069" DrawAspect="Content" ObjectID="_1790055816" r:id="rId103"/>
               </w:object>
             </w:r>
           </w:p>
@@ -6247,10 +5998,10 @@
                 <w:lang w:val="en-US"/>
               </w:rPr>
               <w:object w:dxaOrig="1240" w:dyaOrig="320">
-                <v:shape id="_x0000_i1060" type="#_x0000_t75" style="width:96.3pt;height:24.3pt" o:ole="">
+                <v:shape id="_x0000_i1070" type="#_x0000_t75" style="width:96.3pt;height:24.3pt" o:ole="">
                   <v:imagedata r:id="rId104" o:title=""/>
                 </v:shape>
-                <o:OLEObject Type="Embed" ProgID="Equation.DSMT4" ShapeID="_x0000_i1060" DrawAspect="Content" ObjectID="_1789317602" r:id="rId105"/>
+                <o:OLEObject Type="Embed" ProgID="Equation.DSMT4" ShapeID="_x0000_i1070" DrawAspect="Content" ObjectID="_1790055817" r:id="rId105"/>
               </w:object>
             </w:r>
           </w:p>
@@ -6482,23 +6233,7 @@
           <w:sz w:val="28"/>
           <w:szCs w:val="28"/>
         </w:rPr>
-        <w:t>для данной параметрической модели, в отличие от других методов, интервалы, которые бли</w:t>
-      </w:r>
-      <w:r>
-        <w:rPr>
-          <w:rFonts w:ascii="Times New Roman" w:hAnsi="Times New Roman" w:cs="Times New Roman"/>
-          <w:sz w:val="28"/>
-          <w:szCs w:val="28"/>
-        </w:rPr>
-        <w:t>з</w:t>
-      </w:r>
-      <w:r>
-        <w:rPr>
-          <w:rFonts w:ascii="Times New Roman" w:hAnsi="Times New Roman" w:cs="Times New Roman"/>
-          <w:sz w:val="28"/>
-          <w:szCs w:val="28"/>
-        </w:rPr>
-        <w:t xml:space="preserve">ки к </w:t>
+        <w:t xml:space="preserve">для данной параметрической модели, в отличие от других методов, интервалы, которые близки к </w:t>
       </w:r>
       <w:r>
         <w:rPr>
@@ -6772,10 +6507,10 @@
           <w:szCs w:val="28"/>
         </w:rPr>
         <w:object w:dxaOrig="800" w:dyaOrig="279">
-          <v:shape id="_x0000_i1063" type="#_x0000_t75" style="width:40.2pt;height:14.25pt" o:ole="">
+          <v:shape id="_x0000_i1071" type="#_x0000_t75" style="width:40.2pt;height:14.25pt" o:ole="">
             <v:imagedata r:id="rId106" o:title=""/>
           </v:shape>
-          <o:OLEObject Type="Embed" ProgID="Equation.DSMT4" ShapeID="_x0000_i1063" DrawAspect="Content" ObjectID="_1789317603" r:id="rId107"/>
+          <o:OLEObject Type="Embed" ProgID="Equation.DSMT4" ShapeID="_x0000_i1071" DrawAspect="Content" ObjectID="_1790055818" r:id="rId107"/>
         </w:object>
       </w:r>
       <w:r>
@@ -6794,10 +6529,10 @@
           <w:szCs w:val="28"/>
         </w:rPr>
         <w:object w:dxaOrig="980" w:dyaOrig="279">
-          <v:shape id="_x0000_i1062" type="#_x0000_t75" style="width:49.4pt;height:14.25pt" o:ole="">
+          <v:shape id="_x0000_i1072" type="#_x0000_t75" style="width:49.4pt;height:14.25pt" o:ole="">
             <v:imagedata r:id="rId108" o:title=""/>
           </v:shape>
-          <o:OLEObject Type="Embed" ProgID="Equation.DSMT4" ShapeID="_x0000_i1062" DrawAspect="Content" ObjectID="_1789317604" r:id="rId109"/>
+          <o:OLEObject Type="Embed" ProgID="Equation.DSMT4" ShapeID="_x0000_i1072" DrawAspect="Content" ObjectID="_1790055819" r:id="rId109"/>
         </w:object>
       </w:r>
       <w:r>
@@ -6832,10 +6567,10 @@
           <w:szCs w:val="28"/>
         </w:rPr>
         <w:object w:dxaOrig="760" w:dyaOrig="279">
-          <v:shape id="_x0000_i1061" type="#_x0000_t75" style="width:37.65pt;height:14.25pt" o:ole="">
+          <v:shape id="_x0000_i1073" type="#_x0000_t75" style="width:37.65pt;height:14.25pt" o:ole="">
             <v:imagedata r:id="rId110" o:title=""/>
           </v:shape>
-          <o:OLEObject Type="Embed" ProgID="Equation.DSMT4" ShapeID="_x0000_i1061" DrawAspect="Content" ObjectID="_1789317605" r:id="rId111"/>
+          <o:OLEObject Type="Embed" ProgID="Equation.DSMT4" ShapeID="_x0000_i1073" DrawAspect="Content" ObjectID="_1790055820" r:id="rId111"/>
         </w:object>
       </w:r>
       <w:r>
@@ -7000,10 +6735,10 @@
                 <w:szCs w:val="28"/>
               </w:rPr>
               <w:object w:dxaOrig="520" w:dyaOrig="320">
-                <v:shape id="_x0000_i1064" type="#_x0000_t75" style="width:40.2pt;height:24.3pt" o:ole="">
+                <v:shape id="_x0000_i1074" type="#_x0000_t75" style="width:40.2pt;height:24.3pt" o:ole="">
                   <v:imagedata r:id="rId112" o:title=""/>
                 </v:shape>
-                <o:OLEObject Type="Embed" ProgID="Equation.DSMT4" ShapeID="_x0000_i1064" DrawAspect="Content" ObjectID="_1789317606" r:id="rId113"/>
+                <o:OLEObject Type="Embed" ProgID="Equation.DSMT4" ShapeID="_x0000_i1074" DrawAspect="Content" ObjectID="_1790055821" r:id="rId113"/>
               </w:object>
             </w:r>
           </w:p>
@@ -7065,10 +6800,10 @@
                 <w:szCs w:val="28"/>
               </w:rPr>
               <w:object w:dxaOrig="720" w:dyaOrig="279">
-                <v:shape id="_x0000_i1065" type="#_x0000_t75" style="width:51.9pt;height:20.1pt" o:ole="">
+                <v:shape id="_x0000_i1075" type="#_x0000_t75" style="width:51.9pt;height:20.1pt" o:ole="">
                   <v:imagedata r:id="rId114" o:title=""/>
                 </v:shape>
-                <o:OLEObject Type="Embed" ProgID="Equation.DSMT4" ShapeID="_x0000_i1065" DrawAspect="Content" ObjectID="_1789317607" r:id="rId115"/>
+                <o:OLEObject Type="Embed" ProgID="Equation.DSMT4" ShapeID="_x0000_i1075" DrawAspect="Content" ObjectID="_1790055822" r:id="rId115"/>
               </w:object>
             </w:r>
           </w:p>
@@ -7130,10 +6865,10 @@
                 <w:szCs w:val="28"/>
               </w:rPr>
               <w:object w:dxaOrig="720" w:dyaOrig="279">
-                <v:shape id="_x0000_i1066" type="#_x0000_t75" style="width:50.25pt;height:20.1pt" o:ole="">
+                <v:shape id="_x0000_i1076" type="#_x0000_t75" style="width:50.25pt;height:20.1pt" o:ole="">
                   <v:imagedata r:id="rId116" o:title=""/>
                 </v:shape>
-                <o:OLEObject Type="Embed" ProgID="Equation.DSMT4" ShapeID="_x0000_i1066" DrawAspect="Content" ObjectID="_1789317608" r:id="rId117"/>
+                <o:OLEObject Type="Embed" ProgID="Equation.DSMT4" ShapeID="_x0000_i1076" DrawAspect="Content" ObjectID="_1790055823" r:id="rId117"/>
               </w:object>
             </w:r>
           </w:p>
@@ -7195,10 +6930,10 @@
                 <w:szCs w:val="28"/>
               </w:rPr>
               <w:object w:dxaOrig="740" w:dyaOrig="279">
-                <v:shape id="_x0000_i1067" type="#_x0000_t75" style="width:50.25pt;height:19.25pt" o:ole="">
+                <v:shape id="_x0000_i1077" type="#_x0000_t75" style="width:50.25pt;height:19.25pt" o:ole="">
                   <v:imagedata r:id="rId118" o:title=""/>
                 </v:shape>
-                <o:OLEObject Type="Embed" ProgID="Equation.DSMT4" ShapeID="_x0000_i1067" DrawAspect="Content" ObjectID="_1789317609" r:id="rId119"/>
+                <o:OLEObject Type="Embed" ProgID="Equation.DSMT4" ShapeID="_x0000_i1077" DrawAspect="Content" ObjectID="_1790055824" r:id="rId119"/>
               </w:object>
             </w:r>
           </w:p>
@@ -7354,49 +7089,15 @@
           <w:sz w:val="28"/>
           <w:szCs w:val="28"/>
         </w:rPr>
-        <w:t>асимптотически о</w:t>
-      </w:r>
-      <w:r>
-        <w:rPr>
-          <w:rFonts w:ascii="Times New Roman" w:hAnsi="Times New Roman" w:cs="Times New Roman"/>
-          <w:b/>
-          <w:sz w:val="28"/>
-          <w:szCs w:val="28"/>
-        </w:rPr>
-        <w:t>п</w:t>
-      </w:r>
-      <w:r>
-        <w:rPr>
-          <w:rFonts w:ascii="Times New Roman" w:hAnsi="Times New Roman" w:cs="Times New Roman"/>
-          <w:b/>
-          <w:sz w:val="28"/>
-          <w:szCs w:val="28"/>
-        </w:rPr>
-        <w:t>тимальном</w:t>
-      </w:r>
-      <w:r>
-        <w:rPr>
-          <w:rFonts w:ascii="Times New Roman" w:hAnsi="Times New Roman" w:cs="Times New Roman"/>
-          <w:sz w:val="28"/>
-          <w:szCs w:val="28"/>
-        </w:rPr>
-        <w:t xml:space="preserve"> методах гру</w:t>
-      </w:r>
-      <w:r>
-        <w:rPr>
-          <w:rFonts w:ascii="Times New Roman" w:hAnsi="Times New Roman" w:cs="Times New Roman"/>
-          <w:sz w:val="28"/>
-          <w:szCs w:val="28"/>
-        </w:rPr>
-        <w:t>п</w:t>
-      </w:r>
-      <w:r>
-        <w:rPr>
-          <w:rFonts w:ascii="Times New Roman" w:hAnsi="Times New Roman" w:cs="Times New Roman"/>
-          <w:sz w:val="28"/>
-          <w:szCs w:val="28"/>
-        </w:rPr>
-        <w:t>пированиях</w:t>
+        <w:t>асимптотически оптимальном</w:t>
+      </w:r>
+      <w:r>
+        <w:rPr>
+          <w:rFonts w:ascii="Times New Roman" w:hAnsi="Times New Roman" w:cs="Times New Roman"/>
+          <w:sz w:val="28"/>
+          <w:szCs w:val="28"/>
+        </w:rPr>
+        <w:t xml:space="preserve"> методах группированиях</w:t>
       </w:r>
     </w:p>
     <w:p>
@@ -7542,15 +7243,7 @@
           <w:sz w:val="28"/>
           <w:szCs w:val="28"/>
         </w:rPr>
-        <w:t>а</w:t>
-      </w:r>
-      <w:r>
-        <w:rPr>
-          <w:rFonts w:ascii="Times New Roman" w:hAnsi="Times New Roman" w:cs="Times New Roman"/>
-          <w:sz w:val="28"/>
-          <w:szCs w:val="28"/>
-        </w:rPr>
-        <w:t xml:space="preserve">нее, при выполнении </w:t>
+        <w:t xml:space="preserve">анее, при выполнении </w:t>
       </w:r>
       <w:r>
         <w:rPr>
@@ -8016,7 +7709,7 @@
           <w:szCs w:val="28"/>
         </w:rPr>
         <w:pict>
-          <v:shape id="_x0000_i1068" type="#_x0000_t75" style="width:482.25pt;height:339.05pt">
+          <v:shape id="_x0000_i1078" type="#_x0000_t75" style="width:482.25pt;height:339.05pt">
             <v:imagedata r:id="rId120" o:title="graf_6"/>
           </v:shape>
         </w:pict>
@@ -8235,10 +7928,10 @@
           <w:szCs w:val="28"/>
         </w:rPr>
         <w:object w:dxaOrig="800" w:dyaOrig="279">
-          <v:shape id="_x0000_i1069" type="#_x0000_t75" style="width:40.2pt;height:14.25pt" o:ole="">
+          <v:shape id="_x0000_i1079" type="#_x0000_t75" style="width:40.2pt;height:14.25pt" o:ole="">
             <v:imagedata r:id="rId121" o:title=""/>
           </v:shape>
-          <o:OLEObject Type="Embed" ProgID="Equation.DSMT4" ShapeID="_x0000_i1069" DrawAspect="Content" ObjectID="_1789317610" r:id="rId122"/>
+          <o:OLEObject Type="Embed" ProgID="Equation.DSMT4" ShapeID="_x0000_i1079" DrawAspect="Content" ObjectID="_1790055825" r:id="rId122"/>
         </w:object>
       </w:r>
       <w:r>
@@ -8257,10 +7950,10 @@
           <w:szCs w:val="28"/>
         </w:rPr>
         <w:object w:dxaOrig="980" w:dyaOrig="279">
-          <v:shape id="_x0000_i1071" type="#_x0000_t75" style="width:49.4pt;height:14.25pt" o:ole="">
+          <v:shape id="_x0000_i1080" type="#_x0000_t75" style="width:49.4pt;height:14.25pt" o:ole="">
             <v:imagedata r:id="rId123" o:title=""/>
           </v:shape>
-          <o:OLEObject Type="Embed" ProgID="Equation.DSMT4" ShapeID="_x0000_i1071" DrawAspect="Content" ObjectID="_1789317611" r:id="rId124"/>
+          <o:OLEObject Type="Embed" ProgID="Equation.DSMT4" ShapeID="_x0000_i1080" DrawAspect="Content" ObjectID="_1790055826" r:id="rId124"/>
         </w:object>
       </w:r>
       <w:r>
@@ -8287,10 +7980,10 @@
           <w:szCs w:val="28"/>
         </w:rPr>
         <w:object w:dxaOrig="760" w:dyaOrig="279">
-          <v:shape id="_x0000_i1070" type="#_x0000_t75" style="width:37.65pt;height:14.25pt" o:ole="">
+          <v:shape id="_x0000_i1081" type="#_x0000_t75" style="width:37.65pt;height:14.25pt" o:ole="">
             <v:imagedata r:id="rId125" o:title=""/>
           </v:shape>
-          <o:OLEObject Type="Embed" ProgID="Equation.DSMT4" ShapeID="_x0000_i1070" DrawAspect="Content" ObjectID="_1789317612" r:id="rId126"/>
+          <o:OLEObject Type="Embed" ProgID="Equation.DSMT4" ShapeID="_x0000_i1081" DrawAspect="Content" ObjectID="_1790055827" r:id="rId126"/>
         </w:object>
       </w:r>
       <w:r>
@@ -8308,25 +8001,7 @@
           <w:sz w:val="28"/>
           <w:szCs w:val="28"/>
         </w:rPr>
-        <w:t>интервалах Нейм</w:t>
-      </w:r>
-      <w:r>
-        <w:rPr>
-          <w:rFonts w:ascii="Times New Roman" w:hAnsi="Times New Roman" w:cs="Times New Roman"/>
-          <w:b/>
-          <w:sz w:val="28"/>
-          <w:szCs w:val="28"/>
-        </w:rPr>
-        <w:t>а</w:t>
-      </w:r>
-      <w:r>
-        <w:rPr>
-          <w:rFonts w:ascii="Times New Roman" w:hAnsi="Times New Roman" w:cs="Times New Roman"/>
-          <w:b/>
-          <w:sz w:val="28"/>
-          <w:szCs w:val="28"/>
-        </w:rPr>
-        <w:t>на-Пирсона</w:t>
+        <w:t>интервалах Неймана-Пирсона</w:t>
       </w:r>
       <w:r>
         <w:rPr>
@@ -8346,7 +8021,7 @@
       </w:tblPr>
       <w:tblGrid>
         <w:gridCol w:w="3254"/>
-        <w:gridCol w:w="1127"/>
+        <w:gridCol w:w="1121"/>
       </w:tblGrid>
       <w:tr>
         <w:trPr>
@@ -8404,10 +8079,10 @@
                 <w:szCs w:val="28"/>
               </w:rPr>
               <w:object w:dxaOrig="520" w:dyaOrig="320">
-                <v:shape id="_x0000_i1072" type="#_x0000_t75" style="width:36pt;height:21.75pt" o:ole="">
+                <v:shape id="_x0000_i1082" type="#_x0000_t75" style="width:36pt;height:21.75pt" o:ole="">
                   <v:imagedata r:id="rId127" o:title=""/>
                 </v:shape>
-                <o:OLEObject Type="Embed" ProgID="Equation.DSMT4" ShapeID="_x0000_i1072" DrawAspect="Content" ObjectID="_1789317613" r:id="rId128"/>
+                <o:OLEObject Type="Embed" ProgID="Equation.DSMT4" ShapeID="_x0000_i1082" DrawAspect="Content" ObjectID="_1790055828" r:id="rId128"/>
               </w:object>
             </w:r>
           </w:p>
@@ -8469,10 +8144,10 @@
                 <w:szCs w:val="28"/>
               </w:rPr>
               <w:object w:dxaOrig="740" w:dyaOrig="279">
-                <v:shape id="_x0000_i1073" type="#_x0000_t75" style="width:45.2pt;height:17.6pt" o:ole="">
+                <v:shape id="_x0000_i1083" type="#_x0000_t75" style="width:45.2pt;height:17.6pt" o:ole="">
                   <v:imagedata r:id="rId129" o:title=""/>
                 </v:shape>
-                <o:OLEObject Type="Embed" ProgID="Equation.DSMT4" ShapeID="_x0000_i1073" DrawAspect="Content" ObjectID="_1789317614" r:id="rId130"/>
+                <o:OLEObject Type="Embed" ProgID="Equation.DSMT4" ShapeID="_x0000_i1083" DrawAspect="Content" ObjectID="_1790055829" r:id="rId130"/>
               </w:object>
             </w:r>
           </w:p>
@@ -8585,25 +8260,7 @@
           <w:sz w:val="28"/>
           <w:szCs w:val="28"/>
         </w:rPr>
-        <w:t>Не</w:t>
-      </w:r>
-      <w:r>
-        <w:rPr>
-          <w:rFonts w:ascii="Times New Roman" w:hAnsi="Times New Roman" w:cs="Times New Roman"/>
-          <w:b/>
-          <w:sz w:val="28"/>
-          <w:szCs w:val="28"/>
-        </w:rPr>
-        <w:t>й</w:t>
-      </w:r>
-      <w:r>
-        <w:rPr>
-          <w:rFonts w:ascii="Times New Roman" w:hAnsi="Times New Roman" w:cs="Times New Roman"/>
-          <w:b/>
-          <w:sz w:val="28"/>
-          <w:szCs w:val="28"/>
-        </w:rPr>
-        <w:t>мана-Пирсона</w:t>
+        <w:t>Неймана-Пирсона</w:t>
       </w:r>
     </w:p>
     <w:p>
@@ -8788,7 +8445,7 @@
           <w:szCs w:val="28"/>
         </w:rPr>
         <w:pict>
-          <v:shape id="_x0000_i1074" type="#_x0000_t75" style="width:482.25pt;height:339.05pt">
+          <v:shape id="_x0000_i1084" type="#_x0000_t75" style="width:482.25pt;height:339.05pt">
             <v:imagedata r:id="rId131" o:title="graf_7"/>
           </v:shape>
         </w:pict>
@@ -8886,25 +8543,7 @@
           <w:sz w:val="28"/>
           <w:szCs w:val="28"/>
         </w:rPr>
-        <w:t>оптимал</w:t>
-      </w:r>
-      <w:r>
-        <w:rPr>
-          <w:rFonts w:ascii="Times New Roman" w:hAnsi="Times New Roman" w:cs="Times New Roman"/>
-          <w:b/>
-          <w:sz w:val="28"/>
-          <w:szCs w:val="28"/>
-        </w:rPr>
-        <w:t>ь</w:t>
-      </w:r>
-      <w:r>
-        <w:rPr>
-          <w:rFonts w:ascii="Times New Roman" w:hAnsi="Times New Roman" w:cs="Times New Roman"/>
-          <w:b/>
-          <w:sz w:val="28"/>
-          <w:szCs w:val="28"/>
-        </w:rPr>
-        <w:t>ном группировании</w:t>
+        <w:t>оптимальном группировании</w:t>
       </w:r>
     </w:p>
     <w:p>
@@ -9033,10 +8672,10 @@
           <w:szCs w:val="28"/>
         </w:rPr>
         <w:object w:dxaOrig="800" w:dyaOrig="279">
-          <v:shape id="_x0000_i1077" type="#_x0000_t75" style="width:46.9pt;height:16.75pt" o:ole="">
+          <v:shape id="_x0000_i1085" type="#_x0000_t75" style="width:46.9pt;height:16.75pt" o:ole="">
             <v:imagedata r:id="rId132" o:title=""/>
           </v:shape>
-          <o:OLEObject Type="Embed" ProgID="Equation.DSMT4" ShapeID="_x0000_i1077" DrawAspect="Content" ObjectID="_1789317615" r:id="rId133"/>
+          <o:OLEObject Type="Embed" ProgID="Equation.DSMT4" ShapeID="_x0000_i1085" DrawAspect="Content" ObjectID="_1790055830" r:id="rId133"/>
         </w:object>
       </w:r>
       <w:r>
@@ -9055,10 +8694,10 @@
           <w:szCs w:val="28"/>
         </w:rPr>
         <w:object w:dxaOrig="980" w:dyaOrig="279">
-          <v:shape id="_x0000_i1076" type="#_x0000_t75" style="width:51.9pt;height:15.05pt" o:ole="">
+          <v:shape id="_x0000_i1086" type="#_x0000_t75" style="width:51.9pt;height:15.05pt" o:ole="">
             <v:imagedata r:id="rId134" o:title=""/>
           </v:shape>
-          <o:OLEObject Type="Embed" ProgID="Equation.DSMT4" ShapeID="_x0000_i1076" DrawAspect="Content" ObjectID="_1789317616" r:id="rId135"/>
+          <o:OLEObject Type="Embed" ProgID="Equation.DSMT4" ShapeID="_x0000_i1086" DrawAspect="Content" ObjectID="_1790055831" r:id="rId135"/>
         </w:object>
       </w:r>
       <w:r>
@@ -9093,10 +8732,10 @@
           <w:szCs w:val="28"/>
         </w:rPr>
         <w:object w:dxaOrig="760" w:dyaOrig="279">
-          <v:shape id="_x0000_i1075" type="#_x0000_t75" style="width:46.9pt;height:17.6pt" o:ole="">
+          <v:shape id="_x0000_i1087" type="#_x0000_t75" style="width:46.9pt;height:17.6pt" o:ole="">
             <v:imagedata r:id="rId136" o:title=""/>
           </v:shape>
-          <o:OLEObject Type="Embed" ProgID="Equation.DSMT4" ShapeID="_x0000_i1075" DrawAspect="Content" ObjectID="_1789317617" r:id="rId137"/>
+          <o:OLEObject Type="Embed" ProgID="Equation.DSMT4" ShapeID="_x0000_i1087" DrawAspect="Content" ObjectID="_1790055832" r:id="rId137"/>
         </w:object>
       </w:r>
       <w:r>
@@ -9152,7 +8791,7 @@
       </w:tblPr>
       <w:tblGrid>
         <w:gridCol w:w="3254"/>
-        <w:gridCol w:w="1106"/>
+        <w:gridCol w:w="1104"/>
       </w:tblGrid>
       <w:tr>
         <w:trPr>
@@ -9218,10 +8857,10 @@
                 <w:szCs w:val="28"/>
               </w:rPr>
               <w:object w:dxaOrig="520" w:dyaOrig="320">
-                <v:shape id="_x0000_i1078" type="#_x0000_t75" style="width:31.8pt;height:19.25pt" o:ole="">
+                <v:shape id="_x0000_i1088" type="#_x0000_t75" style="width:31.8pt;height:19.25pt" o:ole="">
                   <v:imagedata r:id="rId138" o:title=""/>
                 </v:shape>
-                <o:OLEObject Type="Embed" ProgID="Equation.DSMT4" ShapeID="_x0000_i1078" DrawAspect="Content" ObjectID="_1789317618" r:id="rId139"/>
+                <o:OLEObject Type="Embed" ProgID="Equation.DSMT4" ShapeID="_x0000_i1088" DrawAspect="Content" ObjectID="_1790055833" r:id="rId139"/>
               </w:object>
             </w:r>
           </w:p>
@@ -9283,10 +8922,10 @@
                 <w:szCs w:val="28"/>
               </w:rPr>
               <w:object w:dxaOrig="720" w:dyaOrig="279">
-                <v:shape id="_x0000_i1079" type="#_x0000_t75" style="width:44.35pt;height:17.6pt" o:ole="">
+                <v:shape id="_x0000_i1089" type="#_x0000_t75" style="width:44.35pt;height:17.6pt" o:ole="">
                   <v:imagedata r:id="rId140" o:title=""/>
                 </v:shape>
-                <o:OLEObject Type="Embed" ProgID="Equation.DSMT4" ShapeID="_x0000_i1079" DrawAspect="Content" ObjectID="_1789317619" r:id="rId141"/>
+                <o:OLEObject Type="Embed" ProgID="Equation.DSMT4" ShapeID="_x0000_i1089" DrawAspect="Content" ObjectID="_1790055834" r:id="rId141"/>
               </w:object>
             </w:r>
           </w:p>
@@ -9383,25 +9022,7 @@
           <w:sz w:val="28"/>
           <w:szCs w:val="28"/>
         </w:rPr>
-        <w:t>мальном гру</w:t>
-      </w:r>
-      <w:r>
-        <w:rPr>
-          <w:rFonts w:ascii="Times New Roman" w:hAnsi="Times New Roman" w:cs="Times New Roman"/>
-          <w:b/>
-          <w:sz w:val="28"/>
-          <w:szCs w:val="28"/>
-        </w:rPr>
-        <w:t>п</w:t>
-      </w:r>
-      <w:r>
-        <w:rPr>
-          <w:rFonts w:ascii="Times New Roman" w:hAnsi="Times New Roman" w:cs="Times New Roman"/>
-          <w:b/>
-          <w:sz w:val="28"/>
-          <w:szCs w:val="28"/>
-        </w:rPr>
-        <w:t>пировании</w:t>
+        <w:t>мальном группировании</w:t>
       </w:r>
     </w:p>
     <w:p>
@@ -9600,23 +9221,7 @@
           <w:sz w:val="28"/>
           <w:szCs w:val="28"/>
         </w:rPr>
-        <w:t xml:space="preserve"> кр</w:t>
-      </w:r>
-      <w:r>
-        <w:rPr>
-          <w:rFonts w:ascii="Times New Roman" w:hAnsi="Times New Roman" w:cs="Times New Roman"/>
-          <w:sz w:val="28"/>
-          <w:szCs w:val="28"/>
-        </w:rPr>
-        <w:t>и</w:t>
-      </w:r>
-      <w:r>
-        <w:rPr>
-          <w:rFonts w:ascii="Times New Roman" w:hAnsi="Times New Roman" w:cs="Times New Roman"/>
-          <w:sz w:val="28"/>
-          <w:szCs w:val="28"/>
-        </w:rPr>
-        <w:t>те</w:t>
+        <w:t xml:space="preserve"> крите</w:t>
       </w:r>
       <w:r>
         <w:rPr>
@@ -9675,10 +9280,10 @@
           <w:szCs w:val="28"/>
         </w:rPr>
         <w:object w:dxaOrig="800" w:dyaOrig="279">
-          <v:shape id="_x0000_i1082" type="#_x0000_t75" style="width:40.2pt;height:14.25pt" o:ole="">
+          <v:shape id="_x0000_i1090" type="#_x0000_t75" style="width:40.2pt;height:14.25pt" o:ole="">
             <v:imagedata r:id="rId142" o:title=""/>
           </v:shape>
-          <o:OLEObject Type="Embed" ProgID="Equation.DSMT4" ShapeID="_x0000_i1082" DrawAspect="Content" ObjectID="_1789317620" r:id="rId143"/>
+          <o:OLEObject Type="Embed" ProgID="Equation.DSMT4" ShapeID="_x0000_i1090" DrawAspect="Content" ObjectID="_1790055835" r:id="rId143"/>
         </w:object>
       </w:r>
       <w:r>
@@ -9697,10 +9302,10 @@
           <w:szCs w:val="28"/>
         </w:rPr>
         <w:object w:dxaOrig="980" w:dyaOrig="279">
-          <v:shape id="_x0000_i1081" type="#_x0000_t75" style="width:49.4pt;height:14.25pt" o:ole="">
+          <v:shape id="_x0000_i1091" type="#_x0000_t75" style="width:49.4pt;height:14.25pt" o:ole="">
             <v:imagedata r:id="rId144" o:title=""/>
           </v:shape>
-          <o:OLEObject Type="Embed" ProgID="Equation.DSMT4" ShapeID="_x0000_i1081" DrawAspect="Content" ObjectID="_1789317621" r:id="rId145"/>
+          <o:OLEObject Type="Embed" ProgID="Equation.DSMT4" ShapeID="_x0000_i1091" DrawAspect="Content" ObjectID="_1790055836" r:id="rId145"/>
         </w:object>
       </w:r>
       <w:r>
@@ -9735,10 +9340,10 @@
           <w:szCs w:val="28"/>
         </w:rPr>
         <w:object w:dxaOrig="760" w:dyaOrig="279">
-          <v:shape id="_x0000_i1080" type="#_x0000_t75" style="width:37.65pt;height:14.25pt" o:ole="">
+          <v:shape id="_x0000_i1092" type="#_x0000_t75" style="width:37.65pt;height:14.25pt" o:ole="">
             <v:imagedata r:id="rId146" o:title=""/>
           </v:shape>
-          <o:OLEObject Type="Embed" ProgID="Equation.DSMT4" ShapeID="_x0000_i1080" DrawAspect="Content" ObjectID="_1789317622" r:id="rId147"/>
+          <o:OLEObject Type="Embed" ProgID="Equation.DSMT4" ShapeID="_x0000_i1092" DrawAspect="Content" ObjectID="_1790055837" r:id="rId147"/>
         </w:object>
       </w:r>
       <w:r>
@@ -9834,10 +9439,10 @@
                 <w:szCs w:val="28"/>
               </w:rPr>
               <w:object w:dxaOrig="520" w:dyaOrig="320">
-                <v:shape id="_x0000_i1083" type="#_x0000_t75" style="width:33.5pt;height:20.1pt" o:ole="">
+                <v:shape id="_x0000_i1093" type="#_x0000_t75" style="width:33.5pt;height:20.1pt" o:ole="">
                   <v:imagedata r:id="rId148" o:title=""/>
                 </v:shape>
-                <o:OLEObject Type="Embed" ProgID="Equation.DSMT4" ShapeID="_x0000_i1083" DrawAspect="Content" ObjectID="_1789317623" r:id="rId149"/>
+                <o:OLEObject Type="Embed" ProgID="Equation.DSMT4" ShapeID="_x0000_i1093" DrawAspect="Content" ObjectID="_1790055838" r:id="rId149"/>
               </w:object>
             </w:r>
           </w:p>
@@ -9899,10 +9504,10 @@
                 <w:szCs w:val="28"/>
               </w:rPr>
               <w:object w:dxaOrig="720" w:dyaOrig="279">
-                <v:shape id="_x0000_i1084" type="#_x0000_t75" style="width:43.55pt;height:17.6pt" o:ole="">
+                <v:shape id="_x0000_i1094" type="#_x0000_t75" style="width:43.55pt;height:17.6pt" o:ole="">
                   <v:imagedata r:id="rId150" o:title=""/>
                 </v:shape>
-                <o:OLEObject Type="Embed" ProgID="Equation.DSMT4" ShapeID="_x0000_i1084" DrawAspect="Content" ObjectID="_1789317624" r:id="rId151"/>
+                <o:OLEObject Type="Embed" ProgID="Equation.DSMT4" ShapeID="_x0000_i1094" DrawAspect="Content" ObjectID="_1790055839" r:id="rId151"/>
               </w:object>
             </w:r>
           </w:p>
@@ -9964,10 +9569,10 @@
                 <w:szCs w:val="28"/>
               </w:rPr>
               <w:object w:dxaOrig="720" w:dyaOrig="279">
-                <v:shape id="_x0000_i1085" type="#_x0000_t75" style="width:43.55pt;height:17.6pt" o:ole="">
+                <v:shape id="_x0000_i1095" type="#_x0000_t75" style="width:43.55pt;height:17.6pt" o:ole="">
                   <v:imagedata r:id="rId152" o:title=""/>
                 </v:shape>
-                <o:OLEObject Type="Embed" ProgID="Equation.DSMT4" ShapeID="_x0000_i1085" DrawAspect="Content" ObjectID="_1789317625" r:id="rId153"/>
+                <o:OLEObject Type="Embed" ProgID="Equation.DSMT4" ShapeID="_x0000_i1095" DrawAspect="Content" ObjectID="_1790055840" r:id="rId153"/>
               </w:object>
             </w:r>
           </w:p>
@@ -10029,10 +9634,10 @@
                 <w:szCs w:val="28"/>
               </w:rPr>
               <w:object w:dxaOrig="740" w:dyaOrig="279">
-                <v:shape id="_x0000_i1086" type="#_x0000_t75" style="width:43.55pt;height:16.75pt" o:ole="">
+                <v:shape id="_x0000_i1096" type="#_x0000_t75" style="width:43.55pt;height:16.75pt" o:ole="">
                   <v:imagedata r:id="rId154" o:title=""/>
                 </v:shape>
-                <o:OLEObject Type="Embed" ProgID="Equation.DSMT4" ShapeID="_x0000_i1086" DrawAspect="Content" ObjectID="_1789317626" r:id="rId155"/>
+                <o:OLEObject Type="Embed" ProgID="Equation.DSMT4" ShapeID="_x0000_i1096" DrawAspect="Content" ObjectID="_1790055841" r:id="rId155"/>
               </w:object>
             </w:r>
           </w:p>
@@ -10094,10 +9699,10 @@
                 <w:szCs w:val="28"/>
               </w:rPr>
               <w:object w:dxaOrig="740" w:dyaOrig="279">
-                <v:shape id="_x0000_i1087" type="#_x0000_t75" style="width:43.55pt;height:16.75pt" o:ole="">
+                <v:shape id="_x0000_i1097" type="#_x0000_t75" style="width:43.55pt;height:16.75pt" o:ole="">
                   <v:imagedata r:id="rId156" o:title=""/>
                 </v:shape>
-                <o:OLEObject Type="Embed" ProgID="Equation.DSMT4" ShapeID="_x0000_i1087" DrawAspect="Content" ObjectID="_1789317627" r:id="rId157"/>
+                <o:OLEObject Type="Embed" ProgID="Equation.DSMT4" ShapeID="_x0000_i1097" DrawAspect="Content" ObjectID="_1790055842" r:id="rId157"/>
               </w:object>
             </w:r>
           </w:p>
@@ -10159,10 +9764,10 @@
                 <w:szCs w:val="28"/>
               </w:rPr>
               <w:object w:dxaOrig="720" w:dyaOrig="279">
-                <v:shape id="_x0000_i1088" type="#_x0000_t75" style="width:43.55pt;height:17.6pt" o:ole="">
+                <v:shape id="_x0000_i1098" type="#_x0000_t75" style="width:43.55pt;height:17.6pt" o:ole="">
                   <v:imagedata r:id="rId158" o:title=""/>
                 </v:shape>
-                <o:OLEObject Type="Embed" ProgID="Equation.DSMT4" ShapeID="_x0000_i1088" DrawAspect="Content" ObjectID="_1789317628" r:id="rId159"/>
+                <o:OLEObject Type="Embed" ProgID="Equation.DSMT4" ShapeID="_x0000_i1098" DrawAspect="Content" ObjectID="_1790055843" r:id="rId159"/>
               </w:object>
             </w:r>
           </w:p>
@@ -10267,25 +9872,7 @@
           <w:sz w:val="28"/>
           <w:szCs w:val="28"/>
         </w:rPr>
-        <w:t>личных мет</w:t>
-      </w:r>
-      <w:r>
-        <w:rPr>
-          <w:rFonts w:ascii="Times New Roman" w:hAnsi="Times New Roman" w:cs="Times New Roman"/>
-          <w:b/>
-          <w:sz w:val="28"/>
-          <w:szCs w:val="28"/>
-        </w:rPr>
-        <w:t>о</w:t>
-      </w:r>
-      <w:r>
-        <w:rPr>
-          <w:rFonts w:ascii="Times New Roman" w:hAnsi="Times New Roman" w:cs="Times New Roman"/>
-          <w:b/>
-          <w:sz w:val="28"/>
-          <w:szCs w:val="28"/>
-        </w:rPr>
-        <w:t>дах группирования</w:t>
+        <w:t>личных методах группирования</w:t>
       </w:r>
     </w:p>
     <w:p>
@@ -10365,10 +9952,10 @@
           <w:szCs w:val="28"/>
         </w:rPr>
         <w:object w:dxaOrig="560" w:dyaOrig="279">
-          <v:shape id="_x0000_i1090" type="#_x0000_t75" style="width:27.65pt;height:14.25pt" o:ole="">
+          <v:shape id="_x0000_i1099" type="#_x0000_t75" style="width:27.65pt;height:14.25pt" o:ole="">
             <v:imagedata r:id="rId160" o:title=""/>
           </v:shape>
-          <o:OLEObject Type="Embed" ProgID="Equation.DSMT4" ShapeID="_x0000_i1090" DrawAspect="Content" ObjectID="_1789317629" r:id="rId161"/>
+          <o:OLEObject Type="Embed" ProgID="Equation.DSMT4" ShapeID="_x0000_i1099" DrawAspect="Content" ObjectID="_1790055844" r:id="rId161"/>
         </w:object>
       </w:r>
       <w:r>
@@ -10418,15 +10005,7 @@
           <w:sz w:val="28"/>
           <w:szCs w:val="28"/>
         </w:rPr>
-        <w:t xml:space="preserve"> явл</w:t>
-      </w:r>
-      <w:r>
-        <w:rPr>
-          <w:rFonts w:ascii="Times New Roman" w:hAnsi="Times New Roman" w:cs="Times New Roman"/>
-          <w:sz w:val="28"/>
-          <w:szCs w:val="28"/>
-        </w:rPr>
-        <w:t>я</w:t>
+        <w:t xml:space="preserve"> явля</w:t>
       </w:r>
       <w:r>
         <w:rPr>
@@ -10469,10 +10048,10 @@
           <w:szCs w:val="28"/>
         </w:rPr>
         <w:object w:dxaOrig="560" w:dyaOrig="279">
-          <v:shape id="_x0000_i1089" type="#_x0000_t75" style="width:27.65pt;height:14.25pt" o:ole="">
+          <v:shape id="_x0000_i1100" type="#_x0000_t75" style="width:27.65pt;height:14.25pt" o:ole="">
             <v:imagedata r:id="rId162" o:title=""/>
           </v:shape>
-          <o:OLEObject Type="Embed" ProgID="Equation.DSMT4" ShapeID="_x0000_i1089" DrawAspect="Content" ObjectID="_1789317630" r:id="rId163"/>
+          <o:OLEObject Type="Embed" ProgID="Equation.DSMT4" ShapeID="_x0000_i1100" DrawAspect="Content" ObjectID="_1790055845" r:id="rId163"/>
         </w:object>
       </w:r>
       <w:r>
@@ -10531,23 +10110,7 @@
           <w:sz w:val="28"/>
           <w:szCs w:val="28"/>
         </w:rPr>
-        <w:t>ство ра</w:t>
-      </w:r>
-      <w:r>
-        <w:rPr>
-          <w:rFonts w:ascii="Times New Roman" w:hAnsi="Times New Roman" w:cs="Times New Roman"/>
-          <w:sz w:val="28"/>
-          <w:szCs w:val="28"/>
-        </w:rPr>
-        <w:t>з</w:t>
-      </w:r>
-      <w:r>
-        <w:rPr>
-          <w:rFonts w:ascii="Times New Roman" w:hAnsi="Times New Roman" w:cs="Times New Roman"/>
-          <w:sz w:val="28"/>
-          <w:szCs w:val="28"/>
-        </w:rPr>
-        <w:t>биений меньше, чем у других, из-за чего потери информации должно быть больше, но на мощность это не отразилось. Исходя из этого, можно сд</w:t>
+        <w:t>ство разбиений меньше, чем у других, из-за чего потери информации должно быть больше, но на мощность это не отразилось. Исходя из этого, можно сд</w:t>
       </w:r>
       <w:r>
         <w:rPr>
@@ -14223,6 +13786,7 @@
     <w:rsid w:val="0026096B"/>
     <w:rsid w:val="00261E18"/>
     <w:rsid w:val="00265F3A"/>
+    <w:rsid w:val="002A33DE"/>
     <w:rsid w:val="002B49D5"/>
     <w:rsid w:val="002C0617"/>
     <w:rsid w:val="002C531B"/>
@@ -14927,7 +14491,7 @@
   <a:extraClrSchemeLst/>
   <a:extLst>
     <a:ext uri="{05A4C25C-085E-4340-85A3-A5531E510DB2}">
-      <thm15:themeFamily xmlns:thm15="http://schemas.microsoft.com/office/thememl/2012/main" xmlns="" name="Office Theme" id="{62F939B6-93AF-4DB8-9C6B-D6C7DFDC589F}" vid="{4A3C46E8-61CC-4603-A589-7422A47A8E4A}"/>
+      <thm15:themeFamily xmlns="" xmlns:thm15="http://schemas.microsoft.com/office/thememl/2012/main" name="Office Theme" id="{62F939B6-93AF-4DB8-9C6B-D6C7DFDC589F}" vid="{4A3C46E8-61CC-4603-A589-7422A47A8E4A}"/>
     </a:ext>
   </a:extLst>
 </a:theme>

</xml_diff>